<commit_message>
update add extra item to the approach
</commit_message>
<xml_diff>
--- a/data_review/data_review.docx
+++ b/data_review/data_review.docx
@@ -9,11 +9,11 @@
       </w:pPr>
       <w:r>
         <w:rPr/>
-        <w:t xml:space="preserve">Disease and </w:t>
-      </w:r>
-      <w:r>
-        <w:rPr/>
-        <w:t>ancestry</w:t>
+        <w:t xml:space="preserve">Disease </w:t>
+      </w:r>
+      <w:r>
+        <w:rPr/>
+        <w:t>Recurrence</w:t>
       </w:r>
     </w:p>
     <w:p>
@@ -60,14 +60,6 @@
         <w:ind w:left="0" w:right="0"/>
         <w:jc w:val="center"/>
         <w:rPr>
-          <w:noProof w:val="0"/>
-          <w:sz w:val="36"/>
-          <w:szCs w:val="36"/>
-          <w:lang w:val="en-US"/>
-        </w:rPr>
-      </w:pPr>
-      <w:r>
-        <w:rPr>
           <w:rFonts w:ascii="Cambria" w:hAnsi="Cambria" w:eastAsia="ＭＳ ゴシック" w:cs="Times New Roman" w:asciiTheme="majorAscii" w:hAnsiTheme="majorAscii" w:eastAsiaTheme="majorEastAsia" w:cstheme="majorBidi"/>
           <w:noProof w:val="0"/>
           <w:color w:val="17365D" w:themeColor="text2" w:themeTint="FF" w:themeShade="BF"/>
@@ -75,7 +67,28 @@
           <w:szCs w:val="36"/>
           <w:lang w:val="en-US"/>
         </w:rPr>
-        <w:t>2019-10-14</w:t>
+      </w:pPr>
+      <w:r>
+        <w:rPr>
+          <w:rFonts w:ascii="Cambria" w:hAnsi="Cambria" w:eastAsia="ＭＳ ゴシック" w:cs="Times New Roman" w:asciiTheme="majorAscii" w:hAnsiTheme="majorAscii" w:eastAsiaTheme="majorEastAsia" w:cstheme="majorBidi"/>
+          <w:noProof w:val="0"/>
+          <w:color w:val="17365D" w:themeColor="text2" w:themeTint="FF" w:themeShade="BF"/>
+          <w:sz w:val="36"/>
+          <w:szCs w:val="36"/>
+          <w:lang w:val="en-US"/>
+        </w:rPr>
+        <w:t>2019-10-</w:t>
+      </w:r>
+      <w:r>
+        <w:rPr>
+          <w:rFonts w:ascii="Cambria" w:hAnsi="Cambria" w:eastAsia="ＭＳ ゴシック" w:cs="Times New Roman" w:asciiTheme="majorAscii" w:hAnsiTheme="majorAscii" w:eastAsiaTheme="majorEastAsia" w:cstheme="majorBidi"/>
+          <w:noProof w:val="0"/>
+          <w:color w:val="17365D" w:themeColor="text2" w:themeTint="FF" w:themeShade="BF"/>
+          <w:sz w:val="36"/>
+          <w:szCs w:val="36"/>
+          <w:lang w:val="en-US"/>
+        </w:rPr>
+        <w:t>21</w:t>
       </w:r>
     </w:p>
     <w:p>
@@ -104,49 +117,35 @@
           <w:noProof w:val="0"/>
           <w:lang w:val="en-US"/>
         </w:rPr>
-        <w:t>Every ethnic group has a diff</w:t>
-      </w:r>
-      <w:r>
-        <w:rPr>
-          <w:noProof w:val="0"/>
-          <w:lang w:val="en-US"/>
-        </w:rPr>
-        <w:t xml:space="preserve">erent diet and lifestyle. When people moved to North America, they brought their eating habits with them. </w:t>
-      </w:r>
-      <w:r>
-        <w:rPr>
-          <w:noProof w:val="0"/>
-          <w:lang w:val="en-US"/>
-        </w:rPr>
-        <w:t>The large size and highly diverse population resulted in new types of</w:t>
-      </w:r>
-      <w:r>
-        <w:rPr>
-          <w:noProof w:val="0"/>
-          <w:lang w:val="en-US"/>
-        </w:rPr>
-        <w:t xml:space="preserve"> </w:t>
-      </w:r>
-      <w:r>
-        <w:rPr>
-          <w:noProof w:val="0"/>
-          <w:lang w:val="en-US"/>
-        </w:rPr>
-        <w:t xml:space="preserve">deceases </w:t>
-      </w:r>
-      <w:r>
-        <w:rPr>
-          <w:noProof w:val="0"/>
-          <w:lang w:val="en-US"/>
-        </w:rPr>
-        <w:t>was</w:t>
-      </w:r>
-      <w:r>
-        <w:rPr>
-          <w:noProof w:val="0"/>
-          <w:lang w:val="en-US"/>
-        </w:rPr>
-        <w:t xml:space="preserve"> not known in North America.</w:t>
+        <w:t xml:space="preserve">Every ethnic group has a different diet and lifestyle. When people moved to North America, they brought their eating habits, level of education, and life style with them. The large size and highly diverse population resulted in </w:t>
+      </w:r>
+      <w:r>
+        <w:rPr>
+          <w:noProof w:val="0"/>
+          <w:lang w:val="en-US"/>
+        </w:rPr>
+        <w:t>different</w:t>
+      </w:r>
+      <w:r>
+        <w:rPr>
+          <w:noProof w:val="0"/>
+          <w:lang w:val="en-US"/>
+        </w:rPr>
+        <w:t xml:space="preserve"> types of diseases</w:t>
+      </w:r>
+      <w:r>
+        <w:rPr>
+          <w:noProof w:val="0"/>
+          <w:lang w:val="en-US"/>
+        </w:rPr>
+        <w:t xml:space="preserve"> that effected different age and ethnic groups</w:t>
+      </w:r>
+      <w:r>
+        <w:rPr>
+          <w:noProof w:val="0"/>
+          <w:lang w:val="en-US"/>
+        </w:rPr>
+        <w:t>.</w:t>
       </w:r>
     </w:p>
     <w:p>
@@ -162,23 +161,28 @@
           <w:noProof w:val="0"/>
           <w:lang w:val="en-US"/>
         </w:rPr>
-        <w:t xml:space="preserve">“Diagnosis has important implications for patient care. When a diagnosis is accurate and made in a timely manner, a patient has the best opportunity for positive health outcome because clinical </w:t>
-      </w:r>
-      <w:proofErr w:type="gramStart"/>
-      <w:r>
-        <w:rPr>
-          <w:noProof w:val="0"/>
-          <w:lang w:val="en-US"/>
-        </w:rPr>
-        <w:t>decision making</w:t>
-      </w:r>
-      <w:proofErr w:type="gramEnd"/>
-      <w:r>
-        <w:rPr>
-          <w:noProof w:val="0"/>
-          <w:lang w:val="en-US"/>
-        </w:rPr>
-        <w:t xml:space="preserve"> well be tailored to a correct understanding of the patient's health problem.” [1]</w:t>
+        <w:t xml:space="preserve">“Diagnosis has important implications for patient care. When a diagnosis is accurate and made in a timely manner, a patient has the best opportunity for positive health outcome because clinical decision making </w:t>
+      </w:r>
+      <w:r>
+        <w:rPr>
+          <w:noProof w:val="0"/>
+          <w:lang w:val="en-US"/>
+        </w:rPr>
+        <w:t>w</w:t>
+      </w:r>
+      <w:r>
+        <w:rPr>
+          <w:noProof w:val="0"/>
+          <w:lang w:val="en-US"/>
+        </w:rPr>
+        <w:t>e</w:t>
+      </w:r>
+      <w:r>
+        <w:rPr>
+          <w:noProof w:val="0"/>
+          <w:lang w:val="en-US"/>
+        </w:rPr>
+        <w:t>ll be tailored to a correct understanding of the patient's health problem.” [1]</w:t>
       </w:r>
     </w:p>
     <w:p>
@@ -194,7 +198,28 @@
           <w:noProof w:val="0"/>
           <w:lang w:val="en-US"/>
         </w:rPr>
-        <w:t xml:space="preserve">My key research question is to define what factors are the relevant in predicting the disease the new patient might have. Also, to predict the type of medications different cities should have to provide them for their patients. </w:t>
+        <w:t xml:space="preserve">The </w:t>
+      </w:r>
+      <w:r>
+        <w:rPr>
+          <w:noProof w:val="0"/>
+          <w:lang w:val="en-US"/>
+        </w:rPr>
+        <w:t xml:space="preserve">research question is to define what factors are relevant </w:t>
+      </w:r>
+      <w:r>
+        <w:rPr>
+          <w:noProof w:val="0"/>
+          <w:lang w:val="en-US"/>
+        </w:rPr>
+        <w:t xml:space="preserve">to </w:t>
+      </w:r>
+      <w:r>
+        <w:rPr>
+          <w:noProof w:val="0"/>
+          <w:lang w:val="en-US"/>
+        </w:rPr>
+        <w:t xml:space="preserve">predicting the disease the patient might have. Also, who might be susceptible to which type of disease. </w:t>
       </w:r>
     </w:p>
     <w:p>
@@ -210,7 +235,28 @@
           <w:noProof w:val="0"/>
           <w:lang w:val="en-US"/>
         </w:rPr>
-        <w:t>After exploring the data, regression analysis will be conducted. Regression analysis provides detailed insight that can be applied to further improve services. The process of performing a regression allows to confidently determine which factor matter most, which factors can be ignored, and how these factors influence each other.</w:t>
+        <w:t xml:space="preserve">After exploring the data, there is a possibility that a patient might have multiple diseases. Therefore, each instance can be assigned with multiple categories, as </w:t>
+      </w:r>
+      <w:r>
+        <w:rPr>
+          <w:noProof w:val="0"/>
+          <w:lang w:val="en-US"/>
+        </w:rPr>
+        <w:t>suc</w:t>
+      </w:r>
+      <w:r>
+        <w:rPr>
+          <w:noProof w:val="0"/>
+          <w:lang w:val="en-US"/>
+        </w:rPr>
+        <w:t>h</w:t>
+      </w:r>
+      <w:r>
+        <w:rPr>
+          <w:noProof w:val="0"/>
+          <w:lang w:val="en-US"/>
+        </w:rPr>
+        <w:t>, this type of problem needs to use multi-label classification.</w:t>
       </w:r>
     </w:p>
     <w:p>
@@ -242,7 +288,7 @@
         </w:rPr>
         <w:t xml:space="preserve"> at </w:t>
       </w:r>
-      <w:hyperlink r:id="Rcd8b7cf1b2a845f8">
+      <w:hyperlink r:id="R778c640f236d4da0">
         <w:r>
           <w:rPr>
             <w:rStyle w:val="Hyperlink"/>
@@ -270,100 +316,39 @@
     </w:p>
     <w:p>
       <w:pPr>
-        <w:pStyle w:val="Normal"/>
-        <w:rPr>
-          <w:b w:val="1"/>
-          <w:bCs w:val="1"/>
-          <w:noProof w:val="0"/>
-          <w:lang w:val="en-US"/>
-        </w:rPr>
+        <w:pStyle w:val="Heading1"/>
       </w:pPr>
       <w:r>
-        <w:rPr>
-          <w:b w:val="1"/>
-          <w:bCs w:val="1"/>
-          <w:noProof w:val="0"/>
-          <w:lang w:val="en-US"/>
-        </w:rPr>
-        <w:t>References:</w:t>
+        <w:rPr/>
+        <w:t>Literature Review</w:t>
+      </w:r>
+    </w:p>
+    <w:p>
+      <w:r>
+        <w:rPr>
+          <w:rFonts w:ascii="Calibri" w:hAnsi="Calibri" w:eastAsia="Calibri" w:cs="Calibri"/>
+          <w:noProof w:val="0"/>
+          <w:sz w:val="22"/>
+          <w:szCs w:val="22"/>
+          <w:lang w:val="en-US"/>
+        </w:rPr>
+        <w:t>Several publications were reviewed with the emphasis being placed on determining potential factors which may have significant effects on the type of disease a person might carry based on his/her profile including ancestry.</w:t>
       </w:r>
     </w:p>
     <w:p>
       <w:pPr>
         <w:pStyle w:val="Normal"/>
+        <w:rPr>
+          <w:noProof w:val="0"/>
+          <w:lang w:val="en-US"/>
+        </w:rPr>
       </w:pPr>
       <w:r>
         <w:rPr>
           <w:noProof w:val="0"/>
           <w:lang w:val="en-US"/>
         </w:rPr>
-        <w:t>[</w:t>
-      </w:r>
-      <w:r>
-        <w:rPr>
-          <w:noProof w:val="0"/>
-          <w:lang w:val="en-US"/>
-        </w:rPr>
-        <w:t>1</w:t>
-      </w:r>
-      <w:r>
-        <w:rPr>
-          <w:noProof w:val="0"/>
-          <w:lang w:val="en-US"/>
-        </w:rPr>
-        <w:t xml:space="preserve">] </w:t>
-      </w:r>
-      <w:r>
-        <w:rPr>
-          <w:noProof w:val="0"/>
-          <w:lang w:val="en-US"/>
-        </w:rPr>
-        <w:t>Holmboe</w:t>
-      </w:r>
-      <w:r>
-        <w:rPr>
-          <w:noProof w:val="0"/>
-          <w:lang w:val="en-US"/>
-        </w:rPr>
-        <w:t xml:space="preserve"> and Durning, 2014 </w:t>
-      </w:r>
-      <w:hyperlink r:id="Rfeff65b94af84dde">
-        <w:r>
-          <w:rPr>
-            <w:rStyle w:val="Hyperlink"/>
-            <w:noProof w:val="0"/>
-            <w:lang w:val="en-US"/>
-          </w:rPr>
-          <w:t>https://www.ncbi.nlm.nih.gov/books/NBK338593/</w:t>
-        </w:r>
-      </w:hyperlink>
-      <w:r>
-        <w:rPr>
-          <w:noProof w:val="0"/>
-          <w:lang w:val="en-US"/>
-        </w:rPr>
-        <w:t xml:space="preserve"># </w:t>
-      </w:r>
-    </w:p>
-    <w:p>
-      <w:pPr>
-        <w:pStyle w:val="Heading1"/>
-      </w:pPr>
-      <w:r>
-        <w:rPr/>
-        <w:t>Literature Review</w:t>
-      </w:r>
-    </w:p>
-    <w:p>
-      <w:r>
-        <w:rPr>
-          <w:rFonts w:ascii="Calibri" w:hAnsi="Calibri" w:eastAsia="Calibri" w:cs="Calibri"/>
-          <w:noProof w:val="0"/>
-          <w:sz w:val="22"/>
-          <w:szCs w:val="22"/>
-          <w:lang w:val="en-US"/>
-        </w:rPr>
-        <w:t>Several publications were reviewed with the emphasis being placed on determining potential factors which may have significant effects on the type of disease a person might carry based on his/her profile including ancestry.</w:t>
+        <w:t>BMC Medical Genomics noted that it is becoming increasingly difficult to keep information about genetic ancestry separate from information about health, and consumers of genetic ancestry tests are becoming more aware of the potential health risks associated with ancestral lineages. Because some of the proposed associations have received little attention from oversight agencies and professional genetic associations, scientific developments are currently outpacing governance regimes for consumer genetic testing. [2]</w:t>
       </w:r>
     </w:p>
     <w:p>
@@ -379,62 +364,102 @@
           <w:noProof w:val="0"/>
           <w:lang w:val="en-US"/>
         </w:rPr>
-        <w:t>BMC Medical Genomics noted that i</w:t>
-      </w:r>
-      <w:r>
-        <w:rPr>
-          <w:noProof w:val="0"/>
-          <w:lang w:val="en-US"/>
-        </w:rPr>
-        <w:t>t is becoming increasingly difficult to keep information about genetic ancestry separate from information about health, and consumers of genetic ancestry tests are becoming more aware of the potential health risks associated with particular ancestral lineages. Because some of the proposed associations have received little attention from oversight agencies and professional genetic associations, scientific developments are currently outpacing governance regimes for consumer genetic testing. [</w:t>
-      </w:r>
-      <w:r>
-        <w:rPr>
-          <w:noProof w:val="0"/>
-          <w:lang w:val="en-US"/>
-        </w:rPr>
-        <w:t>2</w:t>
-      </w:r>
-      <w:r>
-        <w:rPr>
-          <w:noProof w:val="0"/>
-          <w:lang w:val="en-US"/>
-        </w:rPr>
-        <w:t>]</w:t>
+        <w:t xml:space="preserve">The </w:t>
+      </w:r>
+      <w:r>
+        <w:rPr>
+          <w:rFonts w:ascii="Times New Roman" w:hAnsi="Times New Roman" w:eastAsia="Times New Roman" w:cs="Times New Roman"/>
+          <w:noProof w:val="0"/>
+          <w:sz w:val="23"/>
+          <w:szCs w:val="23"/>
+          <w:lang w:val="en-US"/>
+        </w:rPr>
+        <w:t xml:space="preserve">journal about “Ethnicity &amp; disease” talks about how ethnicity and disease </w:t>
+      </w:r>
+      <w:r>
+        <w:rPr>
+          <w:rFonts w:ascii="Times New Roman" w:hAnsi="Times New Roman" w:eastAsia="Times New Roman" w:cs="Times New Roman"/>
+          <w:noProof w:val="0"/>
+          <w:sz w:val="23"/>
+          <w:szCs w:val="23"/>
+          <w:lang w:val="en-US"/>
+        </w:rPr>
+        <w:t>provide</w:t>
+      </w:r>
+      <w:r>
+        <w:rPr>
+          <w:rFonts w:ascii="Times New Roman" w:hAnsi="Times New Roman" w:eastAsia="Times New Roman" w:cs="Times New Roman"/>
+          <w:noProof w:val="0"/>
+          <w:sz w:val="23"/>
+          <w:szCs w:val="23"/>
+          <w:lang w:val="en-US"/>
+        </w:rPr>
+        <w:t xml:space="preserve"> a comprehensive source of information for common illnesses through the study of ethnic patterns of disease.[3]</w:t>
+      </w:r>
+    </w:p>
+    <w:p>
+      <w:r>
+        <w:rPr/>
+        <w:t>T</w:t>
+      </w:r>
+      <w:r>
+        <w:rPr/>
+        <w:t xml:space="preserve">he dataset </w:t>
+      </w:r>
+      <w:r>
+        <w:rPr/>
+        <w:t>will be</w:t>
+      </w:r>
+      <w:r>
+        <w:rPr/>
+        <w:t xml:space="preserve"> </w:t>
+      </w:r>
+      <w:r>
+        <w:rPr/>
+        <w:t xml:space="preserve">used </w:t>
+      </w:r>
+      <w:r>
+        <w:rPr/>
+        <w:t>to create a set of classification rules t</w:t>
+      </w:r>
+      <w:r>
+        <w:rPr/>
+        <w:t>o</w:t>
+      </w:r>
+      <w:r>
+        <w:rPr/>
+        <w:t xml:space="preserve"> predict behavior</w:t>
+      </w:r>
+      <w:r>
+        <w:rPr/>
+        <w:t xml:space="preserve"> and support the </w:t>
+      </w:r>
+      <w:proofErr w:type="gramStart"/>
+      <w:r>
+        <w:rPr/>
+        <w:t>decision making</w:t>
+      </w:r>
+      <w:proofErr w:type="gramEnd"/>
+      <w:r>
+        <w:rPr/>
+        <w:t xml:space="preserve"> process.</w:t>
+      </w:r>
+      <w:r>
+        <w:rPr/>
+        <w:t xml:space="preserve"> The article “The Use of Classification in Data Mining” discusses the job of the classification algorithm in discovering how the used attributes reaches its conclusion.[4]</w:t>
       </w:r>
     </w:p>
     <w:p>
       <w:pPr>
         <w:pStyle w:val="Normal"/>
         <w:rPr>
-          <w:noProof w:val="0"/>
-          <w:lang w:val="en-US"/>
-        </w:rPr>
-      </w:pPr>
-      <w:r>
-        <w:rPr>
-          <w:noProof w:val="0"/>
-          <w:lang w:val="en-US"/>
-        </w:rPr>
-        <w:t>The</w:t>
-      </w:r>
-      <w:r>
-        <w:rPr>
-          <w:noProof w:val="0"/>
-          <w:lang w:val="en-US"/>
-        </w:rPr>
-        <w:t xml:space="preserve"> </w:t>
-      </w:r>
-      <w:r>
-        <w:rPr>
           <w:rFonts w:ascii="Times New Roman" w:hAnsi="Times New Roman" w:eastAsia="Times New Roman" w:cs="Times New Roman"/>
           <w:noProof w:val="0"/>
           <w:sz w:val="23"/>
           <w:szCs w:val="23"/>
           <w:lang w:val="en-US"/>
         </w:rPr>
-        <w:t>journal about “Ethnicity &amp; disease” talks about how ethnicity and disease provides a comprehensive source of information for common illnesses through the study of ethnic patterns of disease</w:t>
-      </w:r>
+      </w:pPr>
       <w:r>
         <w:rPr>
           <w:rFonts w:ascii="Times New Roman" w:hAnsi="Times New Roman" w:eastAsia="Times New Roman" w:cs="Times New Roman"/>
@@ -443,74 +468,9 @@
           <w:szCs w:val="23"/>
           <w:lang w:val="en-US"/>
         </w:rPr>
-        <w:t>.[3]</w:t>
-      </w:r>
-    </w:p>
-    <w:p>
-      <w:r>
-        <w:rPr/>
-        <w:t xml:space="preserve">From the dataset I wanted to create a set of classification rules that make a decision, or predict behavior. To start, a training data is </w:t>
-      </w:r>
-      <w:r>
-        <w:rPr/>
-        <w:t>chosen</w:t>
-      </w:r>
-      <w:r>
-        <w:rPr/>
-        <w:t xml:space="preserve"> that contains a certain set of attributes as well as the</w:t>
-      </w:r>
-      <w:r>
-        <w:rPr/>
-        <w:t>ir</w:t>
-      </w:r>
-      <w:r>
-        <w:rPr/>
-        <w:t xml:space="preserve"> likely outcome. </w:t>
-      </w:r>
-      <w:r>
-        <w:rPr/>
-        <w:t>The article “The Use of Classification in Data Mining” discusses t</w:t>
-      </w:r>
-      <w:r>
-        <w:rPr/>
-        <w:t xml:space="preserve">he job of the classification algorithm </w:t>
-      </w:r>
-      <w:r>
-        <w:rPr/>
-        <w:t xml:space="preserve">in </w:t>
-      </w:r>
-      <w:r>
-        <w:rPr/>
-        <w:t>discover</w:t>
-      </w:r>
-      <w:r>
-        <w:rPr/>
-        <w:t>ing</w:t>
-      </w:r>
-      <w:r>
-        <w:rPr/>
-        <w:t xml:space="preserve"> how t</w:t>
-      </w:r>
-      <w:r>
-        <w:rPr/>
-        <w:t>he used</w:t>
-      </w:r>
-      <w:r>
-        <w:rPr/>
-        <w:t xml:space="preserve"> attributes reaches its conclusion.[</w:t>
-      </w:r>
-      <w:r>
-        <w:rPr/>
-        <w:t>4</w:t>
-      </w:r>
-      <w:r>
-        <w:rPr/>
-        <w:t>]</w:t>
-      </w:r>
-    </w:p>
-    <w:p>
-      <w:pPr>
-        <w:pStyle w:val="Normal"/>
+        <w:t>The book goes over the machine learning terminology, and how to interpret the dataset using different models and algorithms.</w:t>
+      </w:r>
+      <w:r>
         <w:rPr>
           <w:rFonts w:ascii="Times New Roman" w:hAnsi="Times New Roman" w:eastAsia="Times New Roman" w:cs="Times New Roman"/>
           <w:noProof w:val="0"/>
@@ -518,7 +478,8 @@
           <w:szCs w:val="23"/>
           <w:lang w:val="en-US"/>
         </w:rPr>
-      </w:pPr>
+        <w:t xml:space="preserve"> </w:t>
+      </w:r>
       <w:r>
         <w:rPr>
           <w:rFonts w:ascii="Times New Roman" w:hAnsi="Times New Roman" w:eastAsia="Times New Roman" w:cs="Times New Roman"/>
@@ -532,9 +493,44 @@
           <w:szCs w:val="23"/>
           <w:lang w:val="en-US"/>
         </w:rPr>
-        <w:t>Finally, the article “Linear Regression Analysis” explain the importance of r</w:t>
-      </w:r>
-      <w:r>
+        <w:t>[5]</w:t>
+      </w:r>
+    </w:p>
+    <w:p>
+      <w:pPr>
+        <w:pStyle w:val="Normal"/>
+        <w:rPr>
+          <w:rFonts w:ascii="Times New Roman" w:hAnsi="Times New Roman" w:eastAsia="Times New Roman" w:cs="Times New Roman"/>
+          <w:noProof w:val="0"/>
+          <w:sz w:val="23"/>
+          <w:szCs w:val="23"/>
+          <w:lang w:val="en-US"/>
+        </w:rPr>
+      </w:pPr>
+      <w:r>
+        <w:rPr>
+          <w:rFonts w:ascii="Times New Roman" w:hAnsi="Times New Roman" w:eastAsia="Times New Roman" w:cs="Times New Roman"/>
+          <w:noProof w:val="0"/>
+          <w:sz w:val="23"/>
+          <w:szCs w:val="23"/>
+          <w:lang w:val="en-US"/>
+        </w:rPr>
+        <w:t>Since the dataset is dealing with multi-class classification, this tutorial will show some tips and tricks to improve the multi-class classification results.</w:t>
+      </w:r>
+      <w:r>
+        <w:rPr>
+          <w:rFonts w:ascii="Times New Roman" w:hAnsi="Times New Roman" w:eastAsia="Times New Roman" w:cs="Times New Roman"/>
+          <w:noProof w:val="0"/>
+          <w:sz w:val="23"/>
+          <w:szCs w:val="23"/>
+          <w:lang w:val="en-US"/>
+        </w:rPr>
+        <w:t xml:space="preserve"> [6]</w:t>
+      </w:r>
+    </w:p>
+    <w:p>
+      <w:pPr>
+        <w:pStyle w:val="Normal"/>
         <w:rPr>
           <w:rFonts w:ascii="Times New Roman" w:hAnsi="Times New Roman" w:eastAsia="Times New Roman" w:cs="Times New Roman"/>
           <w:b w:val="0"/>
@@ -547,8 +543,7 @@
           <w:szCs w:val="23"/>
           <w:lang w:val="en-US"/>
         </w:rPr>
-        <w:t>egression analysis for the analysis of medical data</w:t>
-      </w:r>
+      </w:pPr>
       <w:r>
         <w:rPr>
           <w:rFonts w:ascii="Times New Roman" w:hAnsi="Times New Roman" w:eastAsia="Times New Roman" w:cs="Times New Roman"/>
@@ -562,181 +557,7 @@
           <w:szCs w:val="23"/>
           <w:lang w:val="en-US"/>
         </w:rPr>
-        <w:t>.[5]</w:t>
-      </w:r>
-    </w:p>
-    <w:p>
-      <w:pPr>
-        <w:pStyle w:val="Normal"/>
-        <w:rPr>
-          <w:rFonts w:ascii="Calibri" w:hAnsi="Calibri" w:eastAsia="Calibri" w:cs="Calibri"/>
-          <w:b w:val="1"/>
-          <w:bCs w:val="1"/>
-          <w:noProof w:val="0"/>
-          <w:sz w:val="22"/>
-          <w:szCs w:val="22"/>
-          <w:lang w:val="en-US"/>
-        </w:rPr>
-      </w:pPr>
-      <w:r>
-        <w:rPr>
-          <w:rFonts w:ascii="Calibri" w:hAnsi="Calibri" w:eastAsia="Calibri" w:cs="Calibri"/>
-          <w:b w:val="1"/>
-          <w:bCs w:val="1"/>
-          <w:noProof w:val="0"/>
-          <w:sz w:val="22"/>
-          <w:szCs w:val="22"/>
-          <w:lang w:val="en-US"/>
-        </w:rPr>
-        <w:t>References:</w:t>
-      </w:r>
-    </w:p>
-    <w:p>
-      <w:pPr>
-        <w:pStyle w:val="Normal"/>
-        <w:rPr>
-          <w:noProof w:val="0"/>
-          <w:lang w:val="en-US"/>
-        </w:rPr>
-      </w:pPr>
-      <w:r>
-        <w:rPr>
-          <w:noProof w:val="0"/>
-          <w:lang w:val="en-US"/>
-        </w:rPr>
-        <w:t>[</w:t>
-      </w:r>
-      <w:r>
-        <w:rPr>
-          <w:noProof w:val="0"/>
-          <w:lang w:val="en-US"/>
-        </w:rPr>
-        <w:t>2</w:t>
-      </w:r>
-      <w:r>
-        <w:rPr>
-          <w:noProof w:val="0"/>
-          <w:lang w:val="en-US"/>
-        </w:rPr>
-        <w:t xml:space="preserve">] BMC Medical Genomics </w:t>
-      </w:r>
-      <w:hyperlink r:id="R30c8b901c7cc4aab">
-        <w:r>
-          <w:rPr>
-            <w:rStyle w:val="Hyperlink"/>
-            <w:rFonts w:ascii="Calibri" w:hAnsi="Calibri" w:eastAsia="Calibri" w:cs="Calibri"/>
-            <w:noProof w:val="0"/>
-            <w:sz w:val="22"/>
-            <w:szCs w:val="22"/>
-            <w:lang w:val="en-US"/>
-          </w:rPr>
-          <w:t>https://www.ncbi.nlm.nih.gov/pmc/articles/PMC5223458/</w:t>
-        </w:r>
-      </w:hyperlink>
-    </w:p>
-    <w:p>
-      <w:pPr>
-        <w:pStyle w:val="Normal"/>
-        <w:rPr>
-          <w:rFonts w:ascii="Times New Roman" w:hAnsi="Times New Roman" w:eastAsia="Times New Roman" w:cs="Times New Roman"/>
-          <w:noProof w:val="0"/>
-          <w:sz w:val="23"/>
-          <w:szCs w:val="23"/>
-          <w:lang w:val="en-US"/>
-        </w:rPr>
-      </w:pPr>
-      <w:r>
-        <w:rPr>
-          <w:rFonts w:ascii="Calibri" w:hAnsi="Calibri" w:eastAsia="Calibri" w:cs="Calibri"/>
-          <w:noProof w:val="0"/>
-          <w:sz w:val="22"/>
-          <w:szCs w:val="22"/>
-          <w:lang w:val="en-US"/>
-        </w:rPr>
-        <w:t xml:space="preserve">[3] </w:t>
-      </w:r>
-      <w:hyperlink r:id="Rc6a9431a28cb404b">
-        <w:r>
-          <w:rPr>
-            <w:rStyle w:val="Hyperlink"/>
-            <w:rFonts w:ascii="Times New Roman" w:hAnsi="Times New Roman" w:eastAsia="Times New Roman" w:cs="Times New Roman"/>
-            <w:noProof w:val="0"/>
-            <w:sz w:val="23"/>
-            <w:szCs w:val="23"/>
-            <w:lang w:val="en-US"/>
-          </w:rPr>
-          <w:t>https://www.researchgate.net/journal/1049-510X_Ethnicity_disease</w:t>
-        </w:r>
-      </w:hyperlink>
-    </w:p>
-    <w:p>
-      <w:pPr>
-        <w:pStyle w:val="Normal"/>
-      </w:pPr>
-      <w:r>
-        <w:rPr>
-          <w:rFonts w:ascii="Calibri" w:hAnsi="Calibri" w:eastAsia="Calibri" w:cs="Calibri"/>
-          <w:noProof w:val="0"/>
-          <w:sz w:val="22"/>
-          <w:szCs w:val="22"/>
-          <w:lang w:val="en-US"/>
-        </w:rPr>
-        <w:t>[</w:t>
-      </w:r>
-      <w:r>
-        <w:rPr>
-          <w:rFonts w:ascii="Calibri" w:hAnsi="Calibri" w:eastAsia="Calibri" w:cs="Calibri"/>
-          <w:noProof w:val="0"/>
-          <w:sz w:val="22"/>
-          <w:szCs w:val="22"/>
-          <w:lang w:val="en-US"/>
-        </w:rPr>
-        <w:t>4</w:t>
-      </w:r>
-      <w:r>
-        <w:rPr>
-          <w:rFonts w:ascii="Calibri" w:hAnsi="Calibri" w:eastAsia="Calibri" w:cs="Calibri"/>
-          <w:noProof w:val="0"/>
-          <w:sz w:val="22"/>
-          <w:szCs w:val="22"/>
-          <w:lang w:val="en-US"/>
-        </w:rPr>
-        <w:t xml:space="preserve">] </w:t>
-      </w:r>
-      <w:hyperlink r:id="Rc6bec9abfa3143cf">
-        <w:r>
-          <w:rPr>
-            <w:rStyle w:val="Hyperlink"/>
-            <w:rFonts w:ascii="Calibri" w:hAnsi="Calibri" w:eastAsia="Calibri" w:cs="Calibri"/>
-            <w:noProof w:val="0"/>
-            <w:sz w:val="22"/>
-            <w:szCs w:val="22"/>
-            <w:lang w:val="en-US"/>
-          </w:rPr>
-          <w:t>https://www.lifewire.com/classification-1019653</w:t>
-        </w:r>
-      </w:hyperlink>
-    </w:p>
-    <w:p>
-      <w:pPr>
-        <w:pStyle w:val="Normal"/>
-        <w:rPr>
-          <w:rFonts w:ascii="Times New Roman" w:hAnsi="Times New Roman" w:eastAsia="Times New Roman" w:cs="Times New Roman"/>
-          <w:noProof w:val="0"/>
-          <w:sz w:val="23"/>
-          <w:szCs w:val="23"/>
-          <w:lang w:val="en-US"/>
-        </w:rPr>
-      </w:pPr>
-      <w:r>
-        <w:rPr>
-          <w:rFonts w:ascii="Calibri" w:hAnsi="Calibri" w:eastAsia="Calibri" w:cs="Calibri"/>
-          <w:noProof w:val="0"/>
-          <w:sz w:val="22"/>
-          <w:szCs w:val="22"/>
-          <w:lang w:val="en-US"/>
-        </w:rPr>
-        <w:t xml:space="preserve">[5] </w:t>
+        <w:t>Once the model is selected, to measure the effectiveness and performance of the model confusion matrix</w:t>
       </w:r>
       <w:r>
         <w:rPr>
@@ -751,27 +572,42 @@
           <w:szCs w:val="23"/>
           <w:lang w:val="en-US"/>
         </w:rPr>
-        <w:t xml:space="preserve">PMC, US National Library of Medicine, National Institutes of Health </w:t>
-      </w:r>
-      <w:hyperlink r:id="Rea3f750b9e1f411c">
-        <w:r>
-          <w:rPr>
-            <w:rStyle w:val="Hyperlink"/>
-            <w:rFonts w:ascii="Times New Roman" w:hAnsi="Times New Roman" w:eastAsia="Times New Roman" w:cs="Times New Roman"/>
-            <w:noProof w:val="0"/>
-            <w:sz w:val="23"/>
-            <w:szCs w:val="23"/>
-            <w:lang w:val="en-US"/>
-          </w:rPr>
-          <w:t>https://www.ncbi.nlm.nih.gov/pmc/articles/PMC2992018/</w:t>
-        </w:r>
-      </w:hyperlink>
+        <w:t xml:space="preserve"> is used</w:t>
+      </w:r>
+      <w:r>
+        <w:rPr>
+          <w:rFonts w:ascii="Times New Roman" w:hAnsi="Times New Roman" w:eastAsia="Times New Roman" w:cs="Times New Roman"/>
+          <w:b w:val="0"/>
+          <w:bCs w:val="0"/>
+          <w:i w:val="0"/>
+          <w:iCs w:val="0"/>
+          <w:noProof w:val="0"/>
+          <w:color w:val="000000" w:themeColor="text1" w:themeTint="FF" w:themeShade="FF"/>
+          <w:sz w:val="23"/>
+          <w:szCs w:val="23"/>
+          <w:lang w:val="en-US"/>
+        </w:rPr>
+        <w:t>. [7]</w:t>
+      </w:r>
     </w:p>
     <w:p>
       <w:pPr>
         <w:pStyle w:val="Heading1"/>
+        <w:rPr>
+          <w:rFonts w:ascii="Times New Roman" w:hAnsi="Times New Roman" w:eastAsia="Times New Roman" w:cs="Times New Roman"/>
+          <w:b w:val="0"/>
+          <w:bCs w:val="0"/>
+          <w:i w:val="0"/>
+          <w:iCs w:val="0"/>
+          <w:noProof w:val="0"/>
+          <w:color w:val="000000" w:themeColor="text1" w:themeTint="FF" w:themeShade="FF"/>
+          <w:sz w:val="23"/>
+          <w:szCs w:val="23"/>
+          <w:lang w:val="en-US"/>
+        </w:rPr>
       </w:pPr>
       <w:r>
+        <w:rPr/>
         <w:t>Dataset</w:t>
       </w:r>
     </w:p>
@@ -1354,7 +1190,7 @@
                 <w:szCs w:val="22"/>
                 <w:lang w:val="en-US"/>
               </w:rPr>
-              <w:t>zipcode</w:t>
+              <w:t>dob</w:t>
             </w:r>
           </w:p>
         </w:tc>
@@ -1382,27 +1218,7 @@
                 <w:szCs w:val="22"/>
                 <w:lang w:val="en-US"/>
               </w:rPr>
-              <w:t xml:space="preserve">Area code where </w:t>
-            </w:r>
-            <w:r>
-              <w:rPr>
-                <w:rFonts w:ascii="Calibri" w:hAnsi="Calibri" w:eastAsia="Calibri" w:cs="Calibri"/>
-                <w:noProof w:val="0"/>
-                <w:sz w:val="22"/>
-                <w:szCs w:val="22"/>
-                <w:lang w:val="en-US"/>
-              </w:rPr>
-              <w:t>the patient</w:t>
-            </w:r>
-            <w:r>
-              <w:rPr>
-                <w:rFonts w:ascii="Calibri" w:hAnsi="Calibri" w:eastAsia="Calibri" w:cs="Calibri"/>
-                <w:noProof w:val="0"/>
-                <w:sz w:val="22"/>
-                <w:szCs w:val="22"/>
-                <w:lang w:val="en-US"/>
-              </w:rPr>
-              <w:t xml:space="preserve"> lives</w:t>
+              <w:t>Date of birth</w:t>
             </w:r>
           </w:p>
         </w:tc>
@@ -1414,8 +1230,6 @@
           <w:p>
             <w:pPr>
               <w:pStyle w:val="Normal"/>
-            </w:pPr>
-            <w:r>
               <w:rPr>
                 <w:rFonts w:ascii="Calibri" w:hAnsi="Calibri" w:eastAsia="Calibri" w:cs="Calibri"/>
                 <w:b w:val="0"/>
@@ -1428,97 +1242,6 @@
                 <w:szCs w:val="21"/>
                 <w:lang w:val="en-US"/>
               </w:rPr>
-              <w:t>Numeric</w:t>
-            </w:r>
-          </w:p>
-        </w:tc>
-      </w:tr>
-      <w:tr>
-        <w:tc>
-          <w:tcPr>
-            <w:tcW w:w="735" w:type="dxa"/>
-            <w:tcMar/>
-          </w:tcPr>
-          <w:p>
-            <w:pPr>
-              <w:pStyle w:val="Normal"/>
-              <w:rPr>
-                <w:rFonts w:ascii="Calibri" w:hAnsi="Calibri" w:eastAsia="Calibri" w:cs="Calibri"/>
-                <w:noProof w:val="0"/>
-                <w:sz w:val="22"/>
-                <w:szCs w:val="22"/>
-                <w:lang w:val="en-US"/>
-              </w:rPr>
-            </w:pPr>
-            <w:r>
-              <w:rPr>
-                <w:rFonts w:ascii="Calibri" w:hAnsi="Calibri" w:eastAsia="Calibri" w:cs="Calibri"/>
-                <w:noProof w:val="0"/>
-                <w:sz w:val="22"/>
-                <w:szCs w:val="22"/>
-                <w:lang w:val="en-US"/>
-              </w:rPr>
-              <w:t>4</w:t>
-            </w:r>
-          </w:p>
-        </w:tc>
-        <w:tc>
-          <w:tcPr>
-            <w:tcW w:w="2175" w:type="dxa"/>
-            <w:tcMar/>
-          </w:tcPr>
-          <w:p>
-            <w:pPr>
-              <w:pStyle w:val="Normal"/>
-              <w:rPr>
-                <w:rFonts w:ascii="Calibri" w:hAnsi="Calibri" w:eastAsia="Calibri" w:cs="Calibri"/>
-                <w:noProof w:val="0"/>
-                <w:sz w:val="22"/>
-                <w:szCs w:val="22"/>
-                <w:lang w:val="en-US"/>
-              </w:rPr>
-            </w:pPr>
-            <w:r>
-              <w:rPr>
-                <w:rFonts w:ascii="Calibri" w:hAnsi="Calibri" w:eastAsia="Calibri" w:cs="Calibri"/>
-                <w:noProof w:val="0"/>
-                <w:sz w:val="22"/>
-                <w:szCs w:val="22"/>
-                <w:lang w:val="en-US"/>
-              </w:rPr>
-              <w:t>Employment_status</w:t>
-            </w:r>
-          </w:p>
-        </w:tc>
-        <w:tc>
-          <w:tcPr>
-            <w:tcW w:w="5205" w:type="dxa"/>
-            <w:tcMar/>
-          </w:tcPr>
-          <w:p>
-            <w:pPr>
-              <w:pStyle w:val="Normal"/>
-            </w:pPr>
-            <w:r>
-              <w:rPr>
-                <w:rFonts w:ascii="Calibri" w:hAnsi="Calibri" w:eastAsia="Calibri" w:cs="Calibri"/>
-                <w:noProof w:val="0"/>
-                <w:sz w:val="22"/>
-                <w:szCs w:val="22"/>
-                <w:lang w:val="en-US"/>
-              </w:rPr>
-              <w:t>retired, employed, unemployed, or student</w:t>
-            </w:r>
-          </w:p>
-        </w:tc>
-        <w:tc>
-          <w:tcPr>
-            <w:tcW w:w="1245" w:type="dxa"/>
-            <w:tcMar/>
-          </w:tcPr>
-          <w:p>
-            <w:pPr>
-              <w:pStyle w:val="Normal"/>
             </w:pPr>
             <w:r>
               <w:rPr>
@@ -1547,23 +1270,27 @@
           <w:p>
             <w:pPr>
               <w:pStyle w:val="Normal"/>
-              <w:rPr>
-                <w:rFonts w:ascii="Calibri" w:hAnsi="Calibri" w:eastAsia="Calibri" w:cs="Calibri"/>
-                <w:noProof w:val="0"/>
-                <w:sz w:val="22"/>
-                <w:szCs w:val="22"/>
-                <w:lang w:val="en-US"/>
-              </w:rPr>
-            </w:pPr>
-            <w:r>
-              <w:rPr>
-                <w:rFonts w:ascii="Calibri" w:hAnsi="Calibri" w:eastAsia="Calibri" w:cs="Calibri"/>
-                <w:noProof w:val="0"/>
-                <w:sz w:val="22"/>
-                <w:szCs w:val="22"/>
-                <w:lang w:val="en-US"/>
-              </w:rPr>
-              <w:t>5</w:t>
+              <w:bidi w:val="0"/>
+              <w:spacing w:before="0" w:beforeAutospacing="off" w:after="200" w:afterAutospacing="off" w:line="276" w:lineRule="auto"/>
+              <w:ind w:left="0" w:right="0"/>
+              <w:jc w:val="left"/>
+              <w:rPr>
+                <w:rFonts w:ascii="Calibri" w:hAnsi="Calibri" w:eastAsia="Calibri" w:cs="Calibri"/>
+                <w:noProof w:val="0"/>
+                <w:sz w:val="22"/>
+                <w:szCs w:val="22"/>
+                <w:lang w:val="en-US"/>
+              </w:rPr>
+            </w:pPr>
+            <w:r>
+              <w:rPr>
+                <w:rFonts w:ascii="Calibri" w:hAnsi="Calibri" w:eastAsia="Calibri" w:cs="Calibri"/>
+                <w:noProof w:val="0"/>
+                <w:sz w:val="22"/>
+                <w:szCs w:val="22"/>
+                <w:lang w:val="en-US"/>
+              </w:rPr>
+              <w:t>4</w:t>
             </w:r>
           </w:p>
         </w:tc>
@@ -1591,7 +1318,7 @@
                 <w:szCs w:val="22"/>
                 <w:lang w:val="en-US"/>
               </w:rPr>
-              <w:t>education</w:t>
+              <w:t>zipcode</w:t>
             </w:r>
           </w:p>
         </w:tc>
@@ -1619,7 +1346,27 @@
                 <w:szCs w:val="22"/>
                 <w:lang w:val="en-US"/>
               </w:rPr>
-              <w:t>bachelors, phd/md, masters, or highschool</w:t>
+              <w:t xml:space="preserve">Area code where </w:t>
+            </w:r>
+            <w:r>
+              <w:rPr>
+                <w:rFonts w:ascii="Calibri" w:hAnsi="Calibri" w:eastAsia="Calibri" w:cs="Calibri"/>
+                <w:noProof w:val="0"/>
+                <w:sz w:val="22"/>
+                <w:szCs w:val="22"/>
+                <w:lang w:val="en-US"/>
+              </w:rPr>
+              <w:t>the patient</w:t>
+            </w:r>
+            <w:r>
+              <w:rPr>
+                <w:rFonts w:ascii="Calibri" w:hAnsi="Calibri" w:eastAsia="Calibri" w:cs="Calibri"/>
+                <w:noProof w:val="0"/>
+                <w:sz w:val="22"/>
+                <w:szCs w:val="22"/>
+                <w:lang w:val="en-US"/>
+              </w:rPr>
+              <w:t xml:space="preserve"> lives</w:t>
             </w:r>
           </w:p>
         </w:tc>
@@ -1645,7 +1392,7 @@
                 <w:szCs w:val="21"/>
                 <w:lang w:val="en-US"/>
               </w:rPr>
-              <w:t>Nominal</w:t>
+              <w:t>Numeric</w:t>
             </w:r>
           </w:p>
         </w:tc>
@@ -1675,7 +1422,7 @@
                 <w:szCs w:val="22"/>
                 <w:lang w:val="en-US"/>
               </w:rPr>
-              <w:t>6</w:t>
+              <w:t>5</w:t>
             </w:r>
           </w:p>
         </w:tc>
@@ -1703,7 +1450,7 @@
                 <w:szCs w:val="22"/>
                 <w:lang w:val="en-US"/>
               </w:rPr>
-              <w:t>Marital_status</w:t>
+              <w:t>Employment_status</w:t>
             </w:r>
           </w:p>
         </w:tc>
@@ -1724,7 +1471,7 @@
                 <w:szCs w:val="22"/>
                 <w:lang w:val="en-US"/>
               </w:rPr>
-              <w:t>married or single</w:t>
+              <w:t>retired, employed, unemployed, or student</w:t>
             </w:r>
           </w:p>
         </w:tc>
@@ -1780,7 +1527,7 @@
                 <w:szCs w:val="22"/>
                 <w:lang w:val="en-US"/>
               </w:rPr>
-              <w:t>7</w:t>
+              <w:t>6</w:t>
             </w:r>
           </w:p>
         </w:tc>
@@ -1808,7 +1555,7 @@
                 <w:szCs w:val="22"/>
                 <w:lang w:val="en-US"/>
               </w:rPr>
-              <w:t>children</w:t>
+              <w:t>education</w:t>
             </w:r>
           </w:p>
         </w:tc>
@@ -1836,7 +1583,7 @@
                 <w:szCs w:val="22"/>
                 <w:lang w:val="en-US"/>
               </w:rPr>
-              <w:t>Total number of children the patient has</w:t>
+              <w:t>bachelors, phd/md, masters, or highschool</w:t>
             </w:r>
           </w:p>
         </w:tc>
@@ -1862,7 +1609,7 @@
                 <w:szCs w:val="21"/>
                 <w:lang w:val="en-US"/>
               </w:rPr>
-              <w:t>Numeric</w:t>
+              <w:t>Nominal</w:t>
             </w:r>
           </w:p>
         </w:tc>
@@ -1892,7 +1639,7 @@
                 <w:szCs w:val="22"/>
                 <w:lang w:val="en-US"/>
               </w:rPr>
-              <w:t>8</w:t>
+              <w:t>7</w:t>
             </w:r>
           </w:p>
         </w:tc>
@@ -1920,7 +1667,7 @@
                 <w:szCs w:val="22"/>
                 <w:lang w:val="en-US"/>
               </w:rPr>
-              <w:t>ancestry</w:t>
+              <w:t>Marital_status</w:t>
             </w:r>
           </w:p>
         </w:tc>
@@ -1932,23 +1679,16 @@
           <w:p>
             <w:pPr>
               <w:pStyle w:val="Normal"/>
-              <w:rPr>
-                <w:rFonts w:ascii="Calibri" w:hAnsi="Calibri" w:eastAsia="Calibri" w:cs="Calibri"/>
-                <w:noProof w:val="0"/>
-                <w:sz w:val="22"/>
-                <w:szCs w:val="22"/>
-                <w:lang w:val="en-US"/>
-              </w:rPr>
-            </w:pPr>
-            <w:r>
-              <w:rPr>
-                <w:rFonts w:ascii="Calibri" w:hAnsi="Calibri" w:eastAsia="Calibri" w:cs="Calibri"/>
-                <w:noProof w:val="0"/>
-                <w:sz w:val="22"/>
-                <w:szCs w:val="22"/>
-                <w:lang w:val="en-US"/>
-              </w:rPr>
-              <w:t xml:space="preserve">Original country the patient came from </w:t>
+            </w:pPr>
+            <w:r>
+              <w:rPr>
+                <w:rFonts w:ascii="Calibri" w:hAnsi="Calibri" w:eastAsia="Calibri" w:cs="Calibri"/>
+                <w:noProof w:val="0"/>
+                <w:sz w:val="22"/>
+                <w:szCs w:val="22"/>
+                <w:lang w:val="en-US"/>
+              </w:rPr>
+              <w:t>married or single</w:t>
             </w:r>
           </w:p>
         </w:tc>
@@ -2004,7 +1744,7 @@
                 <w:szCs w:val="22"/>
                 <w:lang w:val="en-US"/>
               </w:rPr>
-              <w:t>9</w:t>
+              <w:t>8</w:t>
             </w:r>
           </w:p>
         </w:tc>
@@ -2032,7 +1772,7 @@
                 <w:szCs w:val="22"/>
                 <w:lang w:val="en-US"/>
               </w:rPr>
-              <w:t>Avg_commute</w:t>
+              <w:t>children</w:t>
             </w:r>
           </w:p>
         </w:tc>
@@ -2060,161 +1800,7 @@
                 <w:szCs w:val="22"/>
                 <w:lang w:val="en-US"/>
               </w:rPr>
-              <w:t xml:space="preserve">The amount of time the patient </w:t>
-            </w:r>
-            <w:r>
-              <w:rPr>
-                <w:rFonts w:ascii="Calibri" w:hAnsi="Calibri" w:eastAsia="Calibri" w:cs="Calibri"/>
-                <w:noProof w:val="0"/>
-                <w:sz w:val="22"/>
-                <w:szCs w:val="22"/>
-                <w:lang w:val="en-US"/>
-              </w:rPr>
-              <w:t>uses</w:t>
-            </w:r>
-            <w:r>
-              <w:rPr>
-                <w:rFonts w:ascii="Calibri" w:hAnsi="Calibri" w:eastAsia="Calibri" w:cs="Calibri"/>
-                <w:noProof w:val="0"/>
-                <w:sz w:val="22"/>
-                <w:szCs w:val="22"/>
-                <w:lang w:val="en-US"/>
-              </w:rPr>
-              <w:t xml:space="preserve"> the commute </w:t>
-            </w:r>
-          </w:p>
-        </w:tc>
-        <w:tc>
-          <w:tcPr>
-            <w:tcW w:w="1245" w:type="dxa"/>
-            <w:tcMar/>
-          </w:tcPr>
-          <w:p>
-            <w:pPr>
-              <w:pStyle w:val="Normal"/>
-              <w:rPr>
-                <w:rFonts w:ascii="Calibri" w:hAnsi="Calibri" w:eastAsia="Calibri" w:cs="Calibri"/>
-                <w:noProof w:val="0"/>
-                <w:sz w:val="22"/>
-                <w:szCs w:val="22"/>
-                <w:lang w:val="en-US"/>
-              </w:rPr>
-            </w:pPr>
-            <w:r>
-              <w:rPr>
-                <w:rFonts w:ascii="Calibri" w:hAnsi="Calibri" w:eastAsia="Calibri" w:cs="Calibri"/>
-                <w:noProof w:val="0"/>
-                <w:sz w:val="22"/>
-                <w:szCs w:val="22"/>
-                <w:lang w:val="en-US"/>
-              </w:rPr>
-              <w:t>Numeric</w:t>
-            </w:r>
-          </w:p>
-        </w:tc>
-      </w:tr>
-      <w:tr>
-        <w:tc>
-          <w:tcPr>
-            <w:tcW w:w="735" w:type="dxa"/>
-            <w:tcMar/>
-          </w:tcPr>
-          <w:p>
-            <w:pPr>
-              <w:pStyle w:val="Normal"/>
-              <w:rPr>
-                <w:rFonts w:ascii="Calibri" w:hAnsi="Calibri" w:eastAsia="Calibri" w:cs="Calibri"/>
-                <w:noProof w:val="0"/>
-                <w:sz w:val="22"/>
-                <w:szCs w:val="22"/>
-                <w:lang w:val="en-US"/>
-              </w:rPr>
-            </w:pPr>
-            <w:r>
-              <w:rPr>
-                <w:rFonts w:ascii="Calibri" w:hAnsi="Calibri" w:eastAsia="Calibri" w:cs="Calibri"/>
-                <w:noProof w:val="0"/>
-                <w:sz w:val="22"/>
-                <w:szCs w:val="22"/>
-                <w:lang w:val="en-US"/>
-              </w:rPr>
-              <w:t>10</w:t>
-            </w:r>
-          </w:p>
-        </w:tc>
-        <w:tc>
-          <w:tcPr>
-            <w:tcW w:w="2175" w:type="dxa"/>
-            <w:tcMar/>
-          </w:tcPr>
-          <w:p>
-            <w:pPr>
-              <w:pStyle w:val="Normal"/>
-              <w:rPr>
-                <w:rFonts w:ascii="Calibri" w:hAnsi="Calibri" w:eastAsia="Calibri" w:cs="Calibri"/>
-                <w:noProof w:val="0"/>
-                <w:sz w:val="22"/>
-                <w:szCs w:val="22"/>
-                <w:lang w:val="en-US"/>
-              </w:rPr>
-            </w:pPr>
-            <w:r>
-              <w:rPr>
-                <w:rFonts w:ascii="Calibri" w:hAnsi="Calibri" w:eastAsia="Calibri" w:cs="Calibri"/>
-                <w:noProof w:val="0"/>
-                <w:sz w:val="22"/>
-                <w:szCs w:val="22"/>
-                <w:lang w:val="en-US"/>
-              </w:rPr>
-              <w:t>Daily_internet_use</w:t>
-            </w:r>
-          </w:p>
-        </w:tc>
-        <w:tc>
-          <w:tcPr>
-            <w:tcW w:w="5205" w:type="dxa"/>
-            <w:tcMar/>
-          </w:tcPr>
-          <w:p>
-            <w:pPr>
-              <w:pStyle w:val="Normal"/>
-              <w:rPr>
-                <w:rFonts w:ascii="Calibri" w:hAnsi="Calibri" w:eastAsia="Calibri" w:cs="Calibri"/>
-                <w:noProof w:val="0"/>
-                <w:sz w:val="22"/>
-                <w:szCs w:val="22"/>
-                <w:lang w:val="en-US"/>
-              </w:rPr>
-            </w:pPr>
-            <w:r>
-              <w:rPr>
-                <w:rFonts w:ascii="Calibri" w:hAnsi="Calibri" w:eastAsia="Calibri" w:cs="Calibri"/>
-                <w:noProof w:val="0"/>
-                <w:sz w:val="22"/>
-                <w:szCs w:val="22"/>
-                <w:lang w:val="en-US"/>
-              </w:rPr>
-              <w:t xml:space="preserve">The amount of time the patient </w:t>
-            </w:r>
-            <w:r>
-              <w:rPr>
-                <w:rFonts w:ascii="Calibri" w:hAnsi="Calibri" w:eastAsia="Calibri" w:cs="Calibri"/>
-                <w:noProof w:val="0"/>
-                <w:sz w:val="22"/>
-                <w:szCs w:val="22"/>
-                <w:lang w:val="en-US"/>
-              </w:rPr>
-              <w:t>uses</w:t>
-            </w:r>
-            <w:r>
-              <w:rPr>
-                <w:rFonts w:ascii="Calibri" w:hAnsi="Calibri" w:eastAsia="Calibri" w:cs="Calibri"/>
-                <w:noProof w:val="0"/>
-                <w:sz w:val="22"/>
-                <w:szCs w:val="22"/>
-                <w:lang w:val="en-US"/>
-              </w:rPr>
-              <w:t xml:space="preserve"> the internet</w:t>
+              <w:t>Total number of children the patient has</w:t>
             </w:r>
           </w:p>
         </w:tc>
@@ -2270,7 +1856,7 @@
                 <w:szCs w:val="22"/>
                 <w:lang w:val="en-US"/>
               </w:rPr>
-              <w:t>11</w:t>
+              <w:t>9</w:t>
             </w:r>
           </w:p>
         </w:tc>
@@ -2298,7 +1884,7 @@
                 <w:szCs w:val="22"/>
                 <w:lang w:val="en-US"/>
               </w:rPr>
-              <w:t>Available_vehicles</w:t>
+              <w:t>ancestry</w:t>
             </w:r>
           </w:p>
         </w:tc>
@@ -2326,7 +1912,7 @@
                 <w:szCs w:val="22"/>
                 <w:lang w:val="en-US"/>
               </w:rPr>
-              <w:t>Does the patient have vehicles?</w:t>
+              <w:t xml:space="preserve">Original country the patient came from </w:t>
             </w:r>
           </w:p>
         </w:tc>
@@ -2382,7 +1968,7 @@
                 <w:szCs w:val="22"/>
                 <w:lang w:val="en-US"/>
               </w:rPr>
-              <w:t>12</w:t>
+              <w:t>10</w:t>
             </w:r>
           </w:p>
         </w:tc>
@@ -2410,7 +1996,7 @@
                 <w:szCs w:val="22"/>
                 <w:lang w:val="en-US"/>
               </w:rPr>
-              <w:t>Military_service</w:t>
+              <w:t>Avg_commute</w:t>
             </w:r>
           </w:p>
         </w:tc>
@@ -2438,17 +2024,171 @@
                 <w:szCs w:val="22"/>
                 <w:lang w:val="en-US"/>
               </w:rPr>
-              <w:t xml:space="preserve">Did the patient serve in the </w:t>
-            </w:r>
-            <w:r>
-              <w:rPr>
-                <w:rFonts w:ascii="Calibri" w:hAnsi="Calibri" w:eastAsia="Calibri" w:cs="Calibri"/>
-                <w:noProof w:val="0"/>
-                <w:sz w:val="22"/>
-                <w:szCs w:val="22"/>
-                <w:lang w:val="en-US"/>
-              </w:rPr>
-              <w:t>military?</w:t>
+              <w:t xml:space="preserve">The amount of time the patient </w:t>
+            </w:r>
+            <w:r>
+              <w:rPr>
+                <w:rFonts w:ascii="Calibri" w:hAnsi="Calibri" w:eastAsia="Calibri" w:cs="Calibri"/>
+                <w:noProof w:val="0"/>
+                <w:sz w:val="22"/>
+                <w:szCs w:val="22"/>
+                <w:lang w:val="en-US"/>
+              </w:rPr>
+              <w:t>uses</w:t>
+            </w:r>
+            <w:r>
+              <w:rPr>
+                <w:rFonts w:ascii="Calibri" w:hAnsi="Calibri" w:eastAsia="Calibri" w:cs="Calibri"/>
+                <w:noProof w:val="0"/>
+                <w:sz w:val="22"/>
+                <w:szCs w:val="22"/>
+                <w:lang w:val="en-US"/>
+              </w:rPr>
+              <w:t xml:space="preserve"> the commute </w:t>
+            </w:r>
+          </w:p>
+        </w:tc>
+        <w:tc>
+          <w:tcPr>
+            <w:tcW w:w="1245" w:type="dxa"/>
+            <w:tcMar/>
+          </w:tcPr>
+          <w:p>
+            <w:pPr>
+              <w:pStyle w:val="Normal"/>
+              <w:rPr>
+                <w:rFonts w:ascii="Calibri" w:hAnsi="Calibri" w:eastAsia="Calibri" w:cs="Calibri"/>
+                <w:noProof w:val="0"/>
+                <w:sz w:val="22"/>
+                <w:szCs w:val="22"/>
+                <w:lang w:val="en-US"/>
+              </w:rPr>
+            </w:pPr>
+            <w:r>
+              <w:rPr>
+                <w:rFonts w:ascii="Calibri" w:hAnsi="Calibri" w:eastAsia="Calibri" w:cs="Calibri"/>
+                <w:noProof w:val="0"/>
+                <w:sz w:val="22"/>
+                <w:szCs w:val="22"/>
+                <w:lang w:val="en-US"/>
+              </w:rPr>
+              <w:t>Numeric</w:t>
+            </w:r>
+          </w:p>
+        </w:tc>
+      </w:tr>
+      <w:tr>
+        <w:tc>
+          <w:tcPr>
+            <w:tcW w:w="735" w:type="dxa"/>
+            <w:tcMar/>
+          </w:tcPr>
+          <w:p>
+            <w:pPr>
+              <w:pStyle w:val="Normal"/>
+              <w:rPr>
+                <w:rFonts w:ascii="Calibri" w:hAnsi="Calibri" w:eastAsia="Calibri" w:cs="Calibri"/>
+                <w:noProof w:val="0"/>
+                <w:sz w:val="22"/>
+                <w:szCs w:val="22"/>
+                <w:lang w:val="en-US"/>
+              </w:rPr>
+            </w:pPr>
+            <w:r>
+              <w:rPr>
+                <w:rFonts w:ascii="Calibri" w:hAnsi="Calibri" w:eastAsia="Calibri" w:cs="Calibri"/>
+                <w:noProof w:val="0"/>
+                <w:sz w:val="22"/>
+                <w:szCs w:val="22"/>
+                <w:lang w:val="en-US"/>
+              </w:rPr>
+              <w:t>1</w:t>
+            </w:r>
+            <w:r>
+              <w:rPr>
+                <w:rFonts w:ascii="Calibri" w:hAnsi="Calibri" w:eastAsia="Calibri" w:cs="Calibri"/>
+                <w:noProof w:val="0"/>
+                <w:sz w:val="22"/>
+                <w:szCs w:val="22"/>
+                <w:lang w:val="en-US"/>
+              </w:rPr>
+              <w:t>1</w:t>
+            </w:r>
+          </w:p>
+        </w:tc>
+        <w:tc>
+          <w:tcPr>
+            <w:tcW w:w="2175" w:type="dxa"/>
+            <w:tcMar/>
+          </w:tcPr>
+          <w:p>
+            <w:pPr>
+              <w:pStyle w:val="Normal"/>
+              <w:rPr>
+                <w:rFonts w:ascii="Calibri" w:hAnsi="Calibri" w:eastAsia="Calibri" w:cs="Calibri"/>
+                <w:noProof w:val="0"/>
+                <w:sz w:val="22"/>
+                <w:szCs w:val="22"/>
+                <w:lang w:val="en-US"/>
+              </w:rPr>
+            </w:pPr>
+            <w:r>
+              <w:rPr>
+                <w:rFonts w:ascii="Calibri" w:hAnsi="Calibri" w:eastAsia="Calibri" w:cs="Calibri"/>
+                <w:noProof w:val="0"/>
+                <w:sz w:val="22"/>
+                <w:szCs w:val="22"/>
+                <w:lang w:val="en-US"/>
+              </w:rPr>
+              <w:t>Daily_internet_use</w:t>
+            </w:r>
+          </w:p>
+        </w:tc>
+        <w:tc>
+          <w:tcPr>
+            <w:tcW w:w="5205" w:type="dxa"/>
+            <w:tcMar/>
+          </w:tcPr>
+          <w:p>
+            <w:pPr>
+              <w:pStyle w:val="Normal"/>
+              <w:rPr>
+                <w:rFonts w:ascii="Calibri" w:hAnsi="Calibri" w:eastAsia="Calibri" w:cs="Calibri"/>
+                <w:noProof w:val="0"/>
+                <w:sz w:val="22"/>
+                <w:szCs w:val="22"/>
+                <w:lang w:val="en-US"/>
+              </w:rPr>
+            </w:pPr>
+            <w:r>
+              <w:rPr>
+                <w:rFonts w:ascii="Calibri" w:hAnsi="Calibri" w:eastAsia="Calibri" w:cs="Calibri"/>
+                <w:noProof w:val="0"/>
+                <w:sz w:val="22"/>
+                <w:szCs w:val="22"/>
+                <w:lang w:val="en-US"/>
+              </w:rPr>
+              <w:t xml:space="preserve">The amount of time the patient </w:t>
+            </w:r>
+            <w:r>
+              <w:rPr>
+                <w:rFonts w:ascii="Calibri" w:hAnsi="Calibri" w:eastAsia="Calibri" w:cs="Calibri"/>
+                <w:noProof w:val="0"/>
+                <w:sz w:val="22"/>
+                <w:szCs w:val="22"/>
+                <w:lang w:val="en-US"/>
+              </w:rPr>
+              <w:t>uses</w:t>
+            </w:r>
+            <w:r>
+              <w:rPr>
+                <w:rFonts w:ascii="Calibri" w:hAnsi="Calibri" w:eastAsia="Calibri" w:cs="Calibri"/>
+                <w:noProof w:val="0"/>
+                <w:sz w:val="22"/>
+                <w:szCs w:val="22"/>
+                <w:lang w:val="en-US"/>
+              </w:rPr>
+              <w:t xml:space="preserve"> the internet</w:t>
             </w:r>
           </w:p>
         </w:tc>
@@ -2474,7 +2214,7 @@
                 <w:szCs w:val="21"/>
                 <w:lang w:val="en-US"/>
               </w:rPr>
-              <w:t>Nominal</w:t>
+              <w:t>Numeric</w:t>
             </w:r>
           </w:p>
         </w:tc>
@@ -2504,7 +2244,271 @@
                 <w:szCs w:val="22"/>
                 <w:lang w:val="en-US"/>
               </w:rPr>
-              <w:t>13</w:t>
+              <w:t>1</w:t>
+            </w:r>
+            <w:r>
+              <w:rPr>
+                <w:rFonts w:ascii="Calibri" w:hAnsi="Calibri" w:eastAsia="Calibri" w:cs="Calibri"/>
+                <w:noProof w:val="0"/>
+                <w:sz w:val="22"/>
+                <w:szCs w:val="22"/>
+                <w:lang w:val="en-US"/>
+              </w:rPr>
+              <w:t>2</w:t>
+            </w:r>
+          </w:p>
+        </w:tc>
+        <w:tc>
+          <w:tcPr>
+            <w:tcW w:w="2175" w:type="dxa"/>
+            <w:tcMar/>
+          </w:tcPr>
+          <w:p>
+            <w:pPr>
+              <w:pStyle w:val="Normal"/>
+              <w:rPr>
+                <w:rFonts w:ascii="Calibri" w:hAnsi="Calibri" w:eastAsia="Calibri" w:cs="Calibri"/>
+                <w:noProof w:val="0"/>
+                <w:sz w:val="22"/>
+                <w:szCs w:val="22"/>
+                <w:lang w:val="en-US"/>
+              </w:rPr>
+            </w:pPr>
+            <w:r>
+              <w:rPr>
+                <w:rFonts w:ascii="Calibri" w:hAnsi="Calibri" w:eastAsia="Calibri" w:cs="Calibri"/>
+                <w:noProof w:val="0"/>
+                <w:sz w:val="22"/>
+                <w:szCs w:val="22"/>
+                <w:lang w:val="en-US"/>
+              </w:rPr>
+              <w:t>Available_vehicles</w:t>
+            </w:r>
+          </w:p>
+        </w:tc>
+        <w:tc>
+          <w:tcPr>
+            <w:tcW w:w="5205" w:type="dxa"/>
+            <w:tcMar/>
+          </w:tcPr>
+          <w:p>
+            <w:pPr>
+              <w:pStyle w:val="Normal"/>
+              <w:rPr>
+                <w:rFonts w:ascii="Calibri" w:hAnsi="Calibri" w:eastAsia="Calibri" w:cs="Calibri"/>
+                <w:noProof w:val="0"/>
+                <w:sz w:val="22"/>
+                <w:szCs w:val="22"/>
+                <w:lang w:val="en-US"/>
+              </w:rPr>
+            </w:pPr>
+            <w:r>
+              <w:rPr>
+                <w:rFonts w:ascii="Calibri" w:hAnsi="Calibri" w:eastAsia="Calibri" w:cs="Calibri"/>
+                <w:noProof w:val="0"/>
+                <w:sz w:val="22"/>
+                <w:szCs w:val="22"/>
+                <w:lang w:val="en-US"/>
+              </w:rPr>
+              <w:t>Does the patient have vehicles?</w:t>
+            </w:r>
+          </w:p>
+        </w:tc>
+        <w:tc>
+          <w:tcPr>
+            <w:tcW w:w="1245" w:type="dxa"/>
+            <w:tcMar/>
+          </w:tcPr>
+          <w:p>
+            <w:pPr>
+              <w:pStyle w:val="Normal"/>
+            </w:pPr>
+            <w:r>
+              <w:rPr>
+                <w:rFonts w:ascii="Calibri" w:hAnsi="Calibri" w:eastAsia="Calibri" w:cs="Calibri"/>
+                <w:b w:val="0"/>
+                <w:bCs w:val="0"/>
+                <w:i w:val="0"/>
+                <w:iCs w:val="0"/>
+                <w:noProof w:val="0"/>
+                <w:color w:val="000000" w:themeColor="text1" w:themeTint="FF" w:themeShade="FF"/>
+                <w:sz w:val="21"/>
+                <w:szCs w:val="21"/>
+                <w:lang w:val="en-US"/>
+              </w:rPr>
+              <w:t>Nominal</w:t>
+            </w:r>
+          </w:p>
+        </w:tc>
+      </w:tr>
+      <w:tr>
+        <w:tc>
+          <w:tcPr>
+            <w:tcW w:w="735" w:type="dxa"/>
+            <w:tcMar/>
+          </w:tcPr>
+          <w:p>
+            <w:pPr>
+              <w:pStyle w:val="Normal"/>
+              <w:rPr>
+                <w:rFonts w:ascii="Calibri" w:hAnsi="Calibri" w:eastAsia="Calibri" w:cs="Calibri"/>
+                <w:noProof w:val="0"/>
+                <w:sz w:val="22"/>
+                <w:szCs w:val="22"/>
+                <w:lang w:val="en-US"/>
+              </w:rPr>
+            </w:pPr>
+            <w:r>
+              <w:rPr>
+                <w:rFonts w:ascii="Calibri" w:hAnsi="Calibri" w:eastAsia="Calibri" w:cs="Calibri"/>
+                <w:noProof w:val="0"/>
+                <w:sz w:val="22"/>
+                <w:szCs w:val="22"/>
+                <w:lang w:val="en-US"/>
+              </w:rPr>
+              <w:t>1</w:t>
+            </w:r>
+            <w:r>
+              <w:rPr>
+                <w:rFonts w:ascii="Calibri" w:hAnsi="Calibri" w:eastAsia="Calibri" w:cs="Calibri"/>
+                <w:noProof w:val="0"/>
+                <w:sz w:val="22"/>
+                <w:szCs w:val="22"/>
+                <w:lang w:val="en-US"/>
+              </w:rPr>
+              <w:t>3</w:t>
+            </w:r>
+          </w:p>
+        </w:tc>
+        <w:tc>
+          <w:tcPr>
+            <w:tcW w:w="2175" w:type="dxa"/>
+            <w:tcMar/>
+          </w:tcPr>
+          <w:p>
+            <w:pPr>
+              <w:pStyle w:val="Normal"/>
+              <w:rPr>
+                <w:rFonts w:ascii="Calibri" w:hAnsi="Calibri" w:eastAsia="Calibri" w:cs="Calibri"/>
+                <w:noProof w:val="0"/>
+                <w:sz w:val="22"/>
+                <w:szCs w:val="22"/>
+                <w:lang w:val="en-US"/>
+              </w:rPr>
+            </w:pPr>
+            <w:r>
+              <w:rPr>
+                <w:rFonts w:ascii="Calibri" w:hAnsi="Calibri" w:eastAsia="Calibri" w:cs="Calibri"/>
+                <w:noProof w:val="0"/>
+                <w:sz w:val="22"/>
+                <w:szCs w:val="22"/>
+                <w:lang w:val="en-US"/>
+              </w:rPr>
+              <w:t>Military_service</w:t>
+            </w:r>
+          </w:p>
+        </w:tc>
+        <w:tc>
+          <w:tcPr>
+            <w:tcW w:w="5205" w:type="dxa"/>
+            <w:tcMar/>
+          </w:tcPr>
+          <w:p>
+            <w:pPr>
+              <w:pStyle w:val="Normal"/>
+              <w:rPr>
+                <w:rFonts w:ascii="Calibri" w:hAnsi="Calibri" w:eastAsia="Calibri" w:cs="Calibri"/>
+                <w:noProof w:val="0"/>
+                <w:sz w:val="22"/>
+                <w:szCs w:val="22"/>
+                <w:lang w:val="en-US"/>
+              </w:rPr>
+            </w:pPr>
+            <w:r>
+              <w:rPr>
+                <w:rFonts w:ascii="Calibri" w:hAnsi="Calibri" w:eastAsia="Calibri" w:cs="Calibri"/>
+                <w:noProof w:val="0"/>
+                <w:sz w:val="22"/>
+                <w:szCs w:val="22"/>
+                <w:lang w:val="en-US"/>
+              </w:rPr>
+              <w:t xml:space="preserve">Did the patient serve in the </w:t>
+            </w:r>
+            <w:r>
+              <w:rPr>
+                <w:rFonts w:ascii="Calibri" w:hAnsi="Calibri" w:eastAsia="Calibri" w:cs="Calibri"/>
+                <w:noProof w:val="0"/>
+                <w:sz w:val="22"/>
+                <w:szCs w:val="22"/>
+                <w:lang w:val="en-US"/>
+              </w:rPr>
+              <w:t>military?</w:t>
+            </w:r>
+          </w:p>
+        </w:tc>
+        <w:tc>
+          <w:tcPr>
+            <w:tcW w:w="1245" w:type="dxa"/>
+            <w:tcMar/>
+          </w:tcPr>
+          <w:p>
+            <w:pPr>
+              <w:pStyle w:val="Normal"/>
+            </w:pPr>
+            <w:r>
+              <w:rPr>
+                <w:rFonts w:ascii="Calibri" w:hAnsi="Calibri" w:eastAsia="Calibri" w:cs="Calibri"/>
+                <w:b w:val="0"/>
+                <w:bCs w:val="0"/>
+                <w:i w:val="0"/>
+                <w:iCs w:val="0"/>
+                <w:noProof w:val="0"/>
+                <w:color w:val="000000" w:themeColor="text1" w:themeTint="FF" w:themeShade="FF"/>
+                <w:sz w:val="21"/>
+                <w:szCs w:val="21"/>
+                <w:lang w:val="en-US"/>
+              </w:rPr>
+              <w:t>Nominal</w:t>
+            </w:r>
+          </w:p>
+        </w:tc>
+      </w:tr>
+      <w:tr>
+        <w:tc>
+          <w:tcPr>
+            <w:tcW w:w="735" w:type="dxa"/>
+            <w:tcMar/>
+          </w:tcPr>
+          <w:p>
+            <w:pPr>
+              <w:pStyle w:val="Normal"/>
+              <w:rPr>
+                <w:rFonts w:ascii="Calibri" w:hAnsi="Calibri" w:eastAsia="Calibri" w:cs="Calibri"/>
+                <w:noProof w:val="0"/>
+                <w:sz w:val="22"/>
+                <w:szCs w:val="22"/>
+                <w:lang w:val="en-US"/>
+              </w:rPr>
+            </w:pPr>
+            <w:r>
+              <w:rPr>
+                <w:rFonts w:ascii="Calibri" w:hAnsi="Calibri" w:eastAsia="Calibri" w:cs="Calibri"/>
+                <w:noProof w:val="0"/>
+                <w:sz w:val="22"/>
+                <w:szCs w:val="22"/>
+                <w:lang w:val="en-US"/>
+              </w:rPr>
+              <w:t>1</w:t>
+            </w:r>
+            <w:r>
+              <w:rPr>
+                <w:rFonts w:ascii="Calibri" w:hAnsi="Calibri" w:eastAsia="Calibri" w:cs="Calibri"/>
+                <w:noProof w:val="0"/>
+                <w:sz w:val="22"/>
+                <w:szCs w:val="22"/>
+                <w:lang w:val="en-US"/>
+              </w:rPr>
+              <w:t>4</w:t>
             </w:r>
           </w:p>
         </w:tc>
@@ -2712,10 +2716,10 @@
       </w:pPr>
       <w:r>
         <w:drawing>
-          <wp:inline wp14:editId="1DDFB32C" wp14:anchorId="613D9126">
+          <wp:inline wp14:editId="7973BCDB" wp14:anchorId="613D9126">
             <wp:extent cx="5915025" cy="3448050"/>
             <wp:effectExtent l="0" t="0" r="0" b="0"/>
-            <wp:docPr id="1509616484" name="" title=""/>
+            <wp:docPr id="1952301511" name="" title=""/>
             <wp:cNvGraphicFramePr>
               <a:graphicFrameLocks noChangeAspect="1"/>
             </wp:cNvGraphicFramePr>
@@ -2727,7 +2731,109 @@
                     <pic:cNvPicPr/>
                   </pic:nvPicPr>
                   <pic:blipFill>
-                    <a:blip r:embed="R50bdd2fa35a84af3">
+                    <a:blip r:embed="R7fa4692991a742bb">
+                      <a:extLst xmlns:a="http://schemas.openxmlformats.org/drawingml/2006/main">
+                        <a:ext xmlns:a="http://schemas.openxmlformats.org/drawingml/2006/main" uri="{28A0092B-C50C-407E-A947-70E740481C1C}">
+                          <a14:useLocalDpi xmlns:a14="http://schemas.microsoft.com/office/drawing/2010/main" val="0"/>
+                        </a:ext>
+                      </a:extLst>
+                    </a:blip>
+                    <a:stretch>
+                      <a:fillRect/>
+                    </a:stretch>
+                  </pic:blipFill>
+                  <pic:spPr>
+                    <a:xfrm rot="0" flipH="0" flipV="0">
+                      <a:off x="0" y="0"/>
+                      <a:ext cx="5915025" cy="3448050"/>
+                    </a:xfrm>
+                    <a:prstGeom prst="rect">
+                      <a:avLst/>
+                    </a:prstGeom>
+                  </pic:spPr>
+                </pic:pic>
+              </a:graphicData>
+            </a:graphic>
+          </wp:inline>
+        </w:drawing>
+      </w:r>
+      <w:r>
+        <w:rPr>
+          <w:rFonts w:ascii="Calibri" w:hAnsi="Calibri" w:eastAsia="Calibri" w:cs="Calibri"/>
+          <w:noProof w:val="0"/>
+          <w:sz w:val="22"/>
+          <w:szCs w:val="22"/>
+          <w:lang w:val="en-US"/>
+        </w:rPr>
+        <w:t xml:space="preserve">Figure 1: Counts of the various </w:t>
+      </w:r>
+      <w:r>
+        <w:rPr>
+          <w:rFonts w:ascii="Calibri" w:hAnsi="Calibri" w:eastAsia="Calibri" w:cs="Calibri"/>
+          <w:noProof w:val="0"/>
+          <w:sz w:val="22"/>
+          <w:szCs w:val="22"/>
+          <w:lang w:val="en-US"/>
+        </w:rPr>
+        <w:t>disease</w:t>
+      </w:r>
+      <w:r>
+        <w:rPr>
+          <w:rFonts w:ascii="Calibri" w:hAnsi="Calibri" w:eastAsia="Calibri" w:cs="Calibri"/>
+          <w:noProof w:val="0"/>
+          <w:sz w:val="22"/>
+          <w:szCs w:val="22"/>
+          <w:lang w:val="en-US"/>
+        </w:rPr>
+        <w:t xml:space="preserve"> names</w:t>
+      </w:r>
+    </w:p>
+    <w:p/>
+    <w:p>
+      <w:pPr>
+        <w:pStyle w:val="Heading1"/>
+      </w:pPr>
+      <w:r>
+        <w:t>Approach</w:t>
+      </w:r>
+    </w:p>
+    <w:p>
+      <w:r>
+        <w:rPr/>
+        <w:t xml:space="preserve">The </w:t>
+      </w:r>
+      <w:r>
+        <w:rPr/>
+        <w:t>approach</w:t>
+      </w:r>
+      <w:r>
+        <w:rPr/>
+        <w:t xml:space="preserve"> to be taken is shown in the graph below, and is described in the following subsections.</w:t>
+      </w:r>
+    </w:p>
+    <w:p>
+      <w:pPr>
+        <w:pStyle w:val="Normal"/>
+        <w:jc w:val="center"/>
+      </w:pPr>
+      <w:r>
+        <w:drawing>
+          <wp:inline wp14:editId="5BD61D9E" wp14:anchorId="16669CA7">
+            <wp:extent cx="3324225" cy="4219575"/>
+            <wp:effectExtent l="0" t="0" r="0" b="0"/>
+            <wp:docPr id="890942894" name="" title=""/>
+            <wp:cNvGraphicFramePr>
+              <a:graphicFrameLocks noChangeAspect="1"/>
+            </wp:cNvGraphicFramePr>
+            <a:graphic>
+              <a:graphicData uri="http://schemas.openxmlformats.org/drawingml/2006/picture">
+                <pic:pic>
+                  <pic:nvPicPr>
+                    <pic:cNvPr id="0" name=""/>
+                    <pic:cNvPicPr/>
+                  </pic:nvPicPr>
+                  <pic:blipFill>
+                    <a:blip r:embed="Raa30f11aa18e42e9">
                       <a:extLst>
                         <a:ext xmlns:a="http://schemas.openxmlformats.org/drawingml/2006/main" uri="{28A0092B-C50C-407E-A947-70E740481C1C}">
                           <a14:useLocalDpi val="0"/>
@@ -2741,7 +2847,7 @@
                   <pic:spPr>
                     <a:xfrm>
                       <a:off x="0" y="0"/>
-                      <a:ext cx="5915025" cy="3448050"/>
+                      <a:ext cx="3324225" cy="4219575"/>
                     </a:xfrm>
                     <a:prstGeom prst="rect">
                       <a:avLst/>
@@ -2753,58 +2859,72 @@
           </wp:inline>
         </w:drawing>
       </w:r>
-      <w:r>
-        <w:rPr>
-          <w:rFonts w:ascii="Calibri" w:hAnsi="Calibri" w:eastAsia="Calibri" w:cs="Calibri"/>
-          <w:noProof w:val="0"/>
-          <w:sz w:val="22"/>
-          <w:szCs w:val="22"/>
-          <w:lang w:val="en-US"/>
-        </w:rPr>
-        <w:t xml:space="preserve">Figure 1: Counts of the various </w:t>
-      </w:r>
-      <w:r>
-        <w:rPr>
-          <w:rFonts w:ascii="Calibri" w:hAnsi="Calibri" w:eastAsia="Calibri" w:cs="Calibri"/>
-          <w:noProof w:val="0"/>
-          <w:sz w:val="22"/>
-          <w:szCs w:val="22"/>
-          <w:lang w:val="en-US"/>
-        </w:rPr>
-        <w:t>disease</w:t>
-      </w:r>
-      <w:r>
-        <w:rPr>
-          <w:rFonts w:ascii="Calibri" w:hAnsi="Calibri" w:eastAsia="Calibri" w:cs="Calibri"/>
-          <w:noProof w:val="0"/>
-          <w:sz w:val="22"/>
-          <w:szCs w:val="22"/>
-          <w:lang w:val="en-US"/>
-        </w:rPr>
-        <w:t xml:space="preserve"> names</w:t>
-      </w:r>
-    </w:p>
-    <w:p/>
+    </w:p>
     <w:p>
       <w:pPr>
-        <w:pStyle w:val="Heading1"/>
+        <w:pStyle w:val="Heading2"/>
       </w:pPr>
       <w:r>
-        <w:t>Approach</w:t>
-      </w:r>
-    </w:p>
-    <w:p>
-      <w:r>
-        <w:rPr/>
-        <w:t xml:space="preserve">The </w:t>
-      </w:r>
-      <w:r>
-        <w:rPr/>
-        <w:t>approach</w:t>
-      </w:r>
-      <w:r>
-        <w:rPr/>
-        <w:t xml:space="preserve"> to be taken is shown in the graph below, and is described in the following subsections.</w:t>
+        <w:rPr/>
+        <w:t xml:space="preserve">Step 1: </w:t>
+      </w:r>
+      <w:r>
+        <w:rPr/>
+        <w:t>Data Collection</w:t>
+      </w:r>
+    </w:p>
+    <w:p>
+      <w:r>
+        <w:rPr/>
+        <w:t xml:space="preserve">Import the data into R, specifically into </w:t>
+      </w:r>
+      <w:r>
+        <w:rPr/>
+        <w:t>data-frames</w:t>
+      </w:r>
+      <w:r>
+        <w:rPr/>
+        <w:t>.</w:t>
+      </w:r>
+    </w:p>
+    <w:p>
+      <w:pPr>
+        <w:pStyle w:val="Heading2"/>
+      </w:pPr>
+      <w:r>
+        <w:rPr/>
+        <w:t xml:space="preserve">Step 2: </w:t>
+      </w:r>
+      <w:r>
+        <w:rPr/>
+        <w:t>Data Cleaning</w:t>
+      </w:r>
+    </w:p>
+    <w:p>
+      <w:r>
+        <w:rPr/>
+        <w:t>The data collected is real world data and containing misspelled values that need to be fixed to match field categories. Need to calculate the age through date of birth and group the ages into categories.</w:t>
+      </w:r>
+    </w:p>
+    <w:p>
+      <w:pPr>
+        <w:pStyle w:val="Heading2"/>
+      </w:pPr>
+      <w:r>
+        <w:rPr/>
+        <w:t xml:space="preserve">Step </w:t>
+      </w:r>
+      <w:r>
+        <w:rPr/>
+        <w:t>3</w:t>
+      </w:r>
+      <w:r>
+        <w:rPr/>
+        <w:t xml:space="preserve">: </w:t>
+      </w:r>
+      <w:r>
+        <w:rPr/>
+        <w:t>Exploratory Analysis</w:t>
       </w:r>
     </w:p>
     <w:p>
@@ -2812,47 +2932,27 @@
         <w:pStyle w:val="Normal"/>
       </w:pPr>
       <w:r>
-        <w:drawing>
-          <wp:inline wp14:editId="417F119C" wp14:anchorId="653D2FC3">
-            <wp:extent cx="5553074" cy="4000500"/>
-            <wp:effectExtent l="0" t="0" r="0" b="0"/>
-            <wp:docPr id="1577691876" name="" title=""/>
-            <wp:cNvGraphicFramePr>
-              <a:graphicFrameLocks noChangeAspect="1"/>
-            </wp:cNvGraphicFramePr>
-            <a:graphic>
-              <a:graphicData uri="http://schemas.openxmlformats.org/drawingml/2006/picture">
-                <pic:pic>
-                  <pic:nvPicPr>
-                    <pic:cNvPr id="0" name=""/>
-                    <pic:cNvPicPr/>
-                  </pic:nvPicPr>
-                  <pic:blipFill>
-                    <a:blip r:embed="Rb3deb20659144dc4">
-                      <a:extLst>
-                        <a:ext xmlns:a="http://schemas.openxmlformats.org/drawingml/2006/main" uri="{28A0092B-C50C-407E-A947-70E740481C1C}">
-                          <a14:useLocalDpi val="0"/>
-                        </a:ext>
-                      </a:extLst>
-                    </a:blip>
-                    <a:stretch>
-                      <a:fillRect/>
-                    </a:stretch>
-                  </pic:blipFill>
-                  <pic:spPr>
-                    <a:xfrm>
-                      <a:off x="0" y="0"/>
-                      <a:ext cx="5553074" cy="4000500"/>
-                    </a:xfrm>
-                    <a:prstGeom prst="rect">
-                      <a:avLst/>
-                    </a:prstGeom>
-                  </pic:spPr>
-                </pic:pic>
-              </a:graphicData>
-            </a:graphic>
-          </wp:inline>
-        </w:drawing>
+        <w:rPr/>
+        <w:t>Once the data is cleaned, exploratory analysis can take place. This will include searching for existing</w:t>
+      </w:r>
+      <w:r>
+        <w:br/>
+      </w:r>
+      <w:r>
+        <w:rPr/>
+        <w:t xml:space="preserve">correlations in the data as well as identification of attributes that will likely be useful in the </w:t>
+      </w:r>
+      <w:r>
+        <w:rPr/>
+        <w:t xml:space="preserve">machine learning </w:t>
+      </w:r>
+      <w:r>
+        <w:rPr/>
+        <w:t>models</w:t>
+      </w:r>
+      <w:r>
+        <w:rPr/>
+        <w:t>.</w:t>
       </w:r>
     </w:p>
     <w:p>
@@ -2861,25 +2961,41 @@
       </w:pPr>
       <w:r>
         <w:rPr/>
-        <w:t xml:space="preserve">Step 1: </w:t>
-      </w:r>
-      <w:r>
-        <w:rPr/>
-        <w:t>Data Collection</w:t>
-      </w:r>
-    </w:p>
-    <w:p>
-      <w:r>
-        <w:rPr/>
-        <w:t xml:space="preserve">Import the data into R, specifically into </w:t>
-      </w:r>
-      <w:r>
-        <w:rPr/>
-        <w:t>data-frames</w:t>
-      </w:r>
-      <w:r>
-        <w:rPr/>
-        <w:t>.</w:t>
+        <w:t xml:space="preserve">Step 4: </w:t>
+      </w:r>
+      <w:r>
+        <w:rPr/>
+        <w:t>Transformation</w:t>
+      </w:r>
+    </w:p>
+    <w:p>
+      <w:pPr>
+        <w:pStyle w:val="Normal"/>
+        <w:rPr>
+          <w:noProof w:val="0"/>
+          <w:lang w:val="en-US"/>
+        </w:rPr>
+      </w:pPr>
+      <w:r>
+        <w:rPr>
+          <w:noProof w:val="0"/>
+          <w:lang w:val="en-US"/>
+        </w:rPr>
+        <w:t xml:space="preserve">Transform the multi-label problem into single-label problem by </w:t>
+      </w:r>
+      <w:r>
+        <w:rPr>
+          <w:noProof w:val="0"/>
+          <w:lang w:val="en-US"/>
+        </w:rPr>
+        <w:t>applying</w:t>
+      </w:r>
+      <w:r>
+        <w:rPr>
+          <w:noProof w:val="0"/>
+          <w:lang w:val="en-US"/>
+        </w:rPr>
+        <w:t xml:space="preserve"> binary relevance, classifier chains and label powerset.</w:t>
       </w:r>
     </w:p>
     <w:p>
@@ -2888,17 +3004,28 @@
       </w:pPr>
       <w:r>
         <w:rPr/>
-        <w:t xml:space="preserve">Step 2: </w:t>
-      </w:r>
-      <w:r>
-        <w:rPr/>
-        <w:t>Data Cleaning</w:t>
-      </w:r>
-    </w:p>
-    <w:p>
-      <w:r>
-        <w:rPr/>
-        <w:t>The data collected is real world data and containing misspelled values that need to be fixed to match field categories. Need to calculate the age through date of birth and group the ages into categories. Also, split the diseases into multiple columns and convert value to binary for easy analysis.</w:t>
+        <w:t xml:space="preserve">Step 5: </w:t>
+      </w:r>
+      <w:r>
+        <w:rPr/>
+        <w:t>Machine Learning Models</w:t>
+      </w:r>
+    </w:p>
+    <w:p>
+      <w:pPr>
+        <w:pStyle w:val="Normal"/>
+      </w:pPr>
+      <w:r>
+        <w:rPr/>
+        <w:t>Naïve Bayes, k-nearest neighbors, and Random Forest will be performed to build a model to predict</w:t>
+      </w:r>
+      <w:r>
+        <w:rPr/>
+        <w:t xml:space="preserve"> </w:t>
+      </w:r>
+      <w:r>
+        <w:rPr/>
+        <w:t>diseases given the inputs identified in the previous steps.</w:t>
       </w:r>
     </w:p>
     <w:p>
@@ -2911,7 +3038,7 @@
       </w:r>
       <w:r>
         <w:rPr/>
-        <w:t>3</w:t>
+        <w:t>6</w:t>
       </w:r>
       <w:r>
         <w:rPr/>
@@ -2919,7 +3046,7 @@
       </w:r>
       <w:r>
         <w:rPr/>
-        <w:t>Exploratory Analysis</w:t>
+        <w:t>Conclusion and Recommendations</w:t>
       </w:r>
     </w:p>
     <w:p>
@@ -2928,83 +3055,50 @@
       </w:pPr>
       <w:r>
         <w:rPr/>
-        <w:t>Once the data is cleaned, exploratory analysis can take place. This will include searching for existing</w:t>
-      </w:r>
-      <w:r>
-        <w:br/>
-      </w:r>
-      <w:r>
-        <w:rPr/>
-        <w:t>correlations in the data as well as identification of attributes that will likely be useful in the regression</w:t>
-      </w:r>
-      <w:r>
-        <w:br/>
-      </w:r>
-      <w:r>
-        <w:rPr/>
-        <w:t>analysis.</w:t>
-      </w:r>
-    </w:p>
-    <w:p>
-      <w:pPr>
-        <w:pStyle w:val="Heading2"/>
-      </w:pPr>
-      <w:r>
-        <w:rPr/>
-        <w:t xml:space="preserve">Step </w:t>
-      </w:r>
-      <w:r>
-        <w:rPr/>
-        <w:t>4</w:t>
-      </w:r>
-      <w:r>
-        <w:rPr/>
-        <w:t xml:space="preserve">: </w:t>
-      </w:r>
-      <w:r>
-        <w:rPr/>
-        <w:t>Feature Engineering</w:t>
+        <w:t xml:space="preserve">Pick the best algorithm for the analysis and recommend other attributes and </w:t>
+      </w:r>
+      <w:r>
+        <w:rPr/>
+        <w:t>recourses</w:t>
+      </w:r>
+      <w:r>
+        <w:rPr/>
+        <w:t xml:space="preserve"> to enhance the study</w:t>
+      </w:r>
+      <w:r>
+        <w:rPr/>
+        <w:t>.</w:t>
       </w:r>
     </w:p>
     <w:p>
       <w:pPr>
         <w:pStyle w:val="Normal"/>
         <w:rPr>
+          <w:b w:val="1"/>
+          <w:bCs w:val="1"/>
           <w:noProof w:val="0"/>
           <w:lang w:val="en-US"/>
         </w:rPr>
       </w:pPr>
-      <w:r>
-        <w:rPr>
-          <w:noProof w:val="0"/>
-          <w:lang w:val="en-US"/>
-        </w:rPr>
-        <w:t>If required, attributes may need to be re-factored or engineered to provide better inputs to the regression.</w:t>
-      </w:r>
     </w:p>
     <w:p>
       <w:pPr>
-        <w:pStyle w:val="Heading2"/>
+        <w:pStyle w:val="Normal"/>
+        <w:rPr>
+          <w:b w:val="1"/>
+          <w:bCs w:val="1"/>
+          <w:noProof w:val="0"/>
+          <w:lang w:val="en-US"/>
+        </w:rPr>
       </w:pPr>
       <w:r>
-        <w:rPr/>
-        <w:t xml:space="preserve">Step </w:t>
-      </w:r>
-      <w:r>
-        <w:rPr/>
-        <w:t>5</w:t>
-      </w:r>
-      <w:r>
-        <w:rPr/>
-        <w:t xml:space="preserve">: </w:t>
-      </w:r>
-      <w:r>
-        <w:rPr/>
-        <w:t>Regression</w:t>
-      </w:r>
-      <w:r>
-        <w:rPr/>
-        <w:t xml:space="preserve"> Analysis</w:t>
+        <w:rPr>
+          <w:b w:val="1"/>
+          <w:bCs w:val="1"/>
+          <w:noProof w:val="0"/>
+          <w:lang w:val="en-US"/>
+        </w:rPr>
+        <w:t>References:</w:t>
       </w:r>
     </w:p>
     <w:p>
@@ -3012,9 +3106,326 @@
         <w:pStyle w:val="Normal"/>
       </w:pPr>
       <w:r>
-        <w:rPr/>
-        <w:t>Regression will be performed to build a model to predict diseases given the inputs identified in the previous steps.</w:t>
-      </w:r>
+        <w:rPr>
+          <w:noProof w:val="0"/>
+          <w:lang w:val="en-US"/>
+        </w:rPr>
+        <w:t xml:space="preserve">[1] Holmboe and Durning, 2014 </w:t>
+      </w:r>
+      <w:hyperlink r:id="R4b94393ae31b47d0">
+        <w:r>
+          <w:rPr>
+            <w:rStyle w:val="Hyperlink"/>
+            <w:noProof w:val="0"/>
+            <w:lang w:val="en-US"/>
+          </w:rPr>
+          <w:t>https://www.ncbi.nlm.nih.gov/books/NBK338593/</w:t>
+        </w:r>
+      </w:hyperlink>
+      <w:r>
+        <w:rPr>
+          <w:noProof w:val="0"/>
+          <w:lang w:val="en-US"/>
+        </w:rPr>
+        <w:t>#</w:t>
+      </w:r>
+    </w:p>
+    <w:p>
+      <w:pPr>
+        <w:pStyle w:val="Normal"/>
+        <w:rPr>
+          <w:noProof w:val="0"/>
+          <w:lang w:val="en-US"/>
+        </w:rPr>
+      </w:pPr>
+      <w:r>
+        <w:rPr>
+          <w:noProof w:val="0"/>
+          <w:lang w:val="en-US"/>
+        </w:rPr>
+        <w:t>[</w:t>
+      </w:r>
+      <w:r>
+        <w:rPr>
+          <w:noProof w:val="0"/>
+          <w:lang w:val="en-US"/>
+        </w:rPr>
+        <w:t>2</w:t>
+      </w:r>
+      <w:r>
+        <w:rPr>
+          <w:noProof w:val="0"/>
+          <w:lang w:val="en-US"/>
+        </w:rPr>
+        <w:t xml:space="preserve">] BMC Medical Genomics </w:t>
+      </w:r>
+      <w:hyperlink r:id="R38c013a7d30f4565">
+        <w:r>
+          <w:rPr>
+            <w:rStyle w:val="Hyperlink"/>
+            <w:rFonts w:ascii="Calibri" w:hAnsi="Calibri" w:eastAsia="Calibri" w:cs="Calibri"/>
+            <w:noProof w:val="0"/>
+            <w:sz w:val="22"/>
+            <w:szCs w:val="22"/>
+            <w:lang w:val="en-US"/>
+          </w:rPr>
+          <w:t>https://www.ncbi.nlm.nih.gov/pmc/articles/PMC5223458/</w:t>
+        </w:r>
+      </w:hyperlink>
+    </w:p>
+    <w:p>
+      <w:pPr>
+        <w:pStyle w:val="Normal"/>
+        <w:rPr>
+          <w:rFonts w:ascii="Times New Roman" w:hAnsi="Times New Roman" w:eastAsia="Times New Roman" w:cs="Times New Roman"/>
+          <w:noProof w:val="0"/>
+          <w:sz w:val="23"/>
+          <w:szCs w:val="23"/>
+          <w:lang w:val="en-US"/>
+        </w:rPr>
+      </w:pPr>
+      <w:r>
+        <w:rPr>
+          <w:rFonts w:ascii="Calibri" w:hAnsi="Calibri" w:eastAsia="Calibri" w:cs="Calibri"/>
+          <w:noProof w:val="0"/>
+          <w:sz w:val="22"/>
+          <w:szCs w:val="22"/>
+          <w:lang w:val="en-US"/>
+        </w:rPr>
+        <w:t xml:space="preserve">[3] </w:t>
+      </w:r>
+      <w:hyperlink r:id="Ref3c3e13dc634eb1">
+        <w:r>
+          <w:rPr>
+            <w:rStyle w:val="Hyperlink"/>
+            <w:rFonts w:ascii="Times New Roman" w:hAnsi="Times New Roman" w:eastAsia="Times New Roman" w:cs="Times New Roman"/>
+            <w:noProof w:val="0"/>
+            <w:sz w:val="23"/>
+            <w:szCs w:val="23"/>
+            <w:lang w:val="en-US"/>
+          </w:rPr>
+          <w:t>https://www.researchgate.net/journal/1049-510X_Ethnicity_disease</w:t>
+        </w:r>
+      </w:hyperlink>
+    </w:p>
+    <w:p>
+      <w:pPr>
+        <w:pStyle w:val="Normal"/>
+      </w:pPr>
+      <w:r>
+        <w:rPr>
+          <w:rFonts w:ascii="Calibri" w:hAnsi="Calibri" w:eastAsia="Calibri" w:cs="Calibri"/>
+          <w:noProof w:val="0"/>
+          <w:sz w:val="22"/>
+          <w:szCs w:val="22"/>
+          <w:lang w:val="en-US"/>
+        </w:rPr>
+        <w:t>[</w:t>
+      </w:r>
+      <w:r>
+        <w:rPr>
+          <w:rFonts w:ascii="Calibri" w:hAnsi="Calibri" w:eastAsia="Calibri" w:cs="Calibri"/>
+          <w:noProof w:val="0"/>
+          <w:sz w:val="22"/>
+          <w:szCs w:val="22"/>
+          <w:lang w:val="en-US"/>
+        </w:rPr>
+        <w:t>4</w:t>
+      </w:r>
+      <w:r>
+        <w:rPr>
+          <w:rFonts w:ascii="Calibri" w:hAnsi="Calibri" w:eastAsia="Calibri" w:cs="Calibri"/>
+          <w:noProof w:val="0"/>
+          <w:sz w:val="22"/>
+          <w:szCs w:val="22"/>
+          <w:lang w:val="en-US"/>
+        </w:rPr>
+        <w:t xml:space="preserve">] </w:t>
+      </w:r>
+      <w:hyperlink r:id="R1d200cf03cd0422e">
+        <w:r>
+          <w:rPr>
+            <w:rStyle w:val="Hyperlink"/>
+            <w:rFonts w:ascii="Calibri" w:hAnsi="Calibri" w:eastAsia="Calibri" w:cs="Calibri"/>
+            <w:noProof w:val="0"/>
+            <w:sz w:val="22"/>
+            <w:szCs w:val="22"/>
+            <w:lang w:val="en-US"/>
+          </w:rPr>
+          <w:t>https://www.lifewire.com/classification-1019653</w:t>
+        </w:r>
+      </w:hyperlink>
+    </w:p>
+    <w:p>
+      <w:pPr>
+        <w:pStyle w:val="Normal"/>
+        <w:rPr>
+          <w:rFonts w:ascii="Calibri" w:hAnsi="Calibri" w:eastAsia="Calibri" w:cs="Calibri"/>
+          <w:noProof w:val="0"/>
+          <w:sz w:val="22"/>
+          <w:szCs w:val="22"/>
+          <w:lang w:val="en-US"/>
+        </w:rPr>
+      </w:pPr>
+      <w:r>
+        <w:rPr>
+          <w:rFonts w:ascii="Calibri" w:hAnsi="Calibri" w:eastAsia="Calibri" w:cs="Calibri"/>
+          <w:noProof w:val="0"/>
+          <w:sz w:val="22"/>
+          <w:szCs w:val="22"/>
+          <w:lang w:val="en-US"/>
+        </w:rPr>
+        <w:t xml:space="preserve">[5] </w:t>
+      </w:r>
+      <w:r>
+        <w:rPr>
+          <w:rFonts w:ascii="Times New Roman" w:hAnsi="Times New Roman" w:eastAsia="Times New Roman" w:cs="Times New Roman"/>
+          <w:noProof w:val="0"/>
+          <w:sz w:val="23"/>
+          <w:szCs w:val="23"/>
+          <w:lang w:val="en-US"/>
+        </w:rPr>
+        <w:t>Interpretable Machine Learning, A Guide for Making Black Box Models Explainable</w:t>
+      </w:r>
+      <w:r>
+        <w:rPr>
+          <w:rFonts w:ascii="Times New Roman" w:hAnsi="Times New Roman" w:eastAsia="Times New Roman" w:cs="Times New Roman"/>
+          <w:noProof w:val="0"/>
+          <w:sz w:val="23"/>
+          <w:szCs w:val="23"/>
+          <w:lang w:val="en-US"/>
+        </w:rPr>
+        <w:t xml:space="preserve">, by </w:t>
+      </w:r>
+      <w:r>
+        <w:rPr>
+          <w:rFonts w:ascii="Calibri" w:hAnsi="Calibri" w:eastAsia="Calibri" w:cs="Calibri"/>
+          <w:noProof w:val="0"/>
+          <w:sz w:val="22"/>
+          <w:szCs w:val="22"/>
+          <w:lang w:val="en-US"/>
+        </w:rPr>
+        <w:t xml:space="preserve">Christoph Molnar, 2019-09-18, </w:t>
+      </w:r>
+      <w:hyperlink r:id="Rd54834b1708347a7">
+        <w:r>
+          <w:rPr>
+            <w:rStyle w:val="Hyperlink"/>
+            <w:rFonts w:ascii="Calibri" w:hAnsi="Calibri" w:eastAsia="Calibri" w:cs="Calibri"/>
+            <w:noProof w:val="0"/>
+            <w:sz w:val="22"/>
+            <w:szCs w:val="22"/>
+            <w:lang w:val="en-US"/>
+          </w:rPr>
+          <w:t>https://christophm.github.io/interpretable-ml-book/</w:t>
+        </w:r>
+      </w:hyperlink>
+    </w:p>
+    <w:p>
+      <w:pPr>
+        <w:pStyle w:val="Normal"/>
+        <w:rPr>
+          <w:rFonts w:ascii="Times New Roman" w:hAnsi="Times New Roman" w:eastAsia="Times New Roman" w:cs="Times New Roman"/>
+          <w:noProof w:val="0"/>
+          <w:sz w:val="23"/>
+          <w:szCs w:val="23"/>
+          <w:lang w:val="en-US"/>
+        </w:rPr>
+      </w:pPr>
+      <w:r>
+        <w:rPr>
+          <w:rFonts w:ascii="Times New Roman" w:hAnsi="Times New Roman" w:eastAsia="Times New Roman" w:cs="Times New Roman"/>
+          <w:noProof w:val="0"/>
+          <w:sz w:val="23"/>
+          <w:szCs w:val="23"/>
+          <w:lang w:val="en-US"/>
+        </w:rPr>
+        <w:t>[6] Tips and Tricks for Multi-Class Classification</w:t>
+      </w:r>
+      <w:r>
+        <w:rPr>
+          <w:rFonts w:ascii="Times New Roman" w:hAnsi="Times New Roman" w:eastAsia="Times New Roman" w:cs="Times New Roman"/>
+          <w:noProof w:val="0"/>
+          <w:sz w:val="23"/>
+          <w:szCs w:val="23"/>
+          <w:lang w:val="en-US"/>
+        </w:rPr>
+        <w:t xml:space="preserve">, </w:t>
+      </w:r>
+      <w:hyperlink r:id="Racb31e07de53469d">
+        <w:r>
+          <w:rPr>
+            <w:rStyle w:val="Hyperlink"/>
+            <w:rFonts w:ascii="Times New Roman" w:hAnsi="Times New Roman" w:eastAsia="Times New Roman" w:cs="Times New Roman"/>
+            <w:noProof w:val="0"/>
+            <w:sz w:val="23"/>
+            <w:szCs w:val="23"/>
+            <w:lang w:val="en-US"/>
+          </w:rPr>
+          <w:t>https://medium.com/@b.terryjack/tips-and-tricks-for-multi-class-classification-c184ae1c8ffc</w:t>
+        </w:r>
+      </w:hyperlink>
+    </w:p>
+    <w:p>
+      <w:pPr>
+        <w:pStyle w:val="Normal"/>
+        <w:rPr>
+          <w:rFonts w:ascii="Times New Roman" w:hAnsi="Times New Roman" w:eastAsia="Times New Roman" w:cs="Times New Roman"/>
+          <w:noProof w:val="0"/>
+          <w:sz w:val="23"/>
+          <w:szCs w:val="23"/>
+          <w:lang w:val="en-US"/>
+        </w:rPr>
+      </w:pPr>
+      <w:r>
+        <w:rPr>
+          <w:rFonts w:ascii="Times New Roman" w:hAnsi="Times New Roman" w:eastAsia="Times New Roman" w:cs="Times New Roman"/>
+          <w:noProof w:val="0"/>
+          <w:sz w:val="23"/>
+          <w:szCs w:val="23"/>
+          <w:lang w:val="en-US"/>
+        </w:rPr>
+        <w:t xml:space="preserve">[7] </w:t>
+      </w:r>
+      <w:r>
+        <w:rPr>
+          <w:rFonts w:ascii="Times New Roman" w:hAnsi="Times New Roman" w:eastAsia="Times New Roman" w:cs="Times New Roman"/>
+          <w:b w:val="0"/>
+          <w:bCs w:val="0"/>
+          <w:i w:val="0"/>
+          <w:iCs w:val="0"/>
+          <w:noProof w:val="0"/>
+          <w:color w:val="000000" w:themeColor="text1" w:themeTint="FF" w:themeShade="FF"/>
+          <w:sz w:val="22"/>
+          <w:szCs w:val="22"/>
+          <w:lang w:val="en-US"/>
+        </w:rPr>
+        <w:t>Understating Confusion Matrix,</w:t>
+      </w:r>
+      <w:r>
+        <w:rPr>
+          <w:rStyle w:val="Hyperlink"/>
+          <w:rFonts w:ascii="Times New Roman" w:hAnsi="Times New Roman" w:eastAsia="Times New Roman" w:cs="Times New Roman"/>
+          <w:noProof w:val="0"/>
+          <w:sz w:val="23"/>
+          <w:szCs w:val="23"/>
+          <w:lang w:val="en-US"/>
+        </w:rPr>
+        <w:t xml:space="preserve"> </w:t>
+      </w:r>
+      <w:hyperlink r:id="Raccbe94ac0a24ba9">
+        <w:r>
+          <w:rPr>
+            <w:rStyle w:val="Hyperlink"/>
+            <w:rFonts w:ascii="Times New Roman" w:hAnsi="Times New Roman" w:eastAsia="Times New Roman" w:cs="Times New Roman"/>
+            <w:noProof w:val="0"/>
+            <w:sz w:val="23"/>
+            <w:szCs w:val="23"/>
+            <w:lang w:val="en-US"/>
+          </w:rPr>
+          <w:t>https://towardsdatascience.com/understanding-confusion-matrix-a9ad42dcfd62</w:t>
+        </w:r>
+      </w:hyperlink>
     </w:p>
     <w:p>
       <w:pPr>

</xml_diff>